<commit_message>
Added Tony and Sims project choices
</commit_message>
<xml_diff>
--- a/Project Choices.docx
+++ b/Project Choices.docx
@@ -25,7 +25,7 @@
       <w:tr>
         <w:tc>
           <w:tcPr>
-            <w:tcW w:w="841" w:type="dxa"/>
+            <w:tcW w:w="858" w:type="dxa"/>
           </w:tcPr>
           <w:p>
             <w:pPr>
@@ -45,7 +45,7 @@
         </w:tc>
         <w:tc>
           <w:tcPr>
-            <w:tcW w:w="2574" w:type="dxa"/>
+            <w:tcW w:w="2569" w:type="dxa"/>
           </w:tcPr>
           <w:p>
             <w:r>
@@ -55,7 +55,7 @@
         </w:tc>
         <w:tc>
           <w:tcPr>
-            <w:tcW w:w="5935" w:type="dxa"/>
+            <w:tcW w:w="5923" w:type="dxa"/>
           </w:tcPr>
           <w:p>
             <w:r>
@@ -67,7 +67,7 @@
       <w:tr>
         <w:tc>
           <w:tcPr>
-            <w:tcW w:w="841" w:type="dxa"/>
+            <w:tcW w:w="858" w:type="dxa"/>
           </w:tcPr>
           <w:p>
             <w:pPr>
@@ -81,21 +81,29 @@
         </w:tc>
         <w:tc>
           <w:tcPr>
-            <w:tcW w:w="2574" w:type="dxa"/>
-          </w:tcPr>
-          <w:p/>
-        </w:tc>
-        <w:tc>
-          <w:tcPr>
-            <w:tcW w:w="5935" w:type="dxa"/>
-          </w:tcPr>
-          <w:p/>
-        </w:tc>
-      </w:tr>
-      <w:tr>
-        <w:tc>
-          <w:tcPr>
-            <w:tcW w:w="841" w:type="dxa"/>
+            <w:tcW w:w="2569" w:type="dxa"/>
+          </w:tcPr>
+          <w:p>
+            <w:r>
+              <w:t>Event4J</w:t>
+            </w:r>
+          </w:p>
+        </w:tc>
+        <w:tc>
+          <w:tcPr>
+            <w:tcW w:w="5923" w:type="dxa"/>
+          </w:tcPr>
+          <w:p>
+            <w:r>
+              <w:t>https://github.com/Techcable/Event4J</w:t>
+            </w:r>
+          </w:p>
+        </w:tc>
+      </w:tr>
+      <w:tr>
+        <w:tc>
+          <w:tcPr>
+            <w:tcW w:w="858" w:type="dxa"/>
           </w:tcPr>
           <w:p>
             <w:pPr>
@@ -109,21 +117,29 @@
         </w:tc>
         <w:tc>
           <w:tcPr>
-            <w:tcW w:w="2574" w:type="dxa"/>
-          </w:tcPr>
-          <w:p/>
-        </w:tc>
-        <w:tc>
-          <w:tcPr>
-            <w:tcW w:w="5935" w:type="dxa"/>
-          </w:tcPr>
-          <w:p/>
-        </w:tc>
-      </w:tr>
-      <w:tr>
-        <w:tc>
-          <w:tcPr>
-            <w:tcW w:w="841" w:type="dxa"/>
+            <w:tcW w:w="2569" w:type="dxa"/>
+          </w:tcPr>
+          <w:p>
+            <w:r>
+              <w:t>Quartz- Scheduler</w:t>
+            </w:r>
+          </w:p>
+        </w:tc>
+        <w:tc>
+          <w:tcPr>
+            <w:tcW w:w="5923" w:type="dxa"/>
+          </w:tcPr>
+          <w:p>
+            <w:r>
+              <w:t>https://github.com/quartz-scheduler/quartz</w:t>
+            </w:r>
+          </w:p>
+        </w:tc>
+      </w:tr>
+      <w:tr>
+        <w:tc>
+          <w:tcPr>
+            <w:tcW w:w="858" w:type="dxa"/>
           </w:tcPr>
           <w:p>
             <w:pPr>
@@ -137,21 +153,36 @@
         </w:tc>
         <w:tc>
           <w:tcPr>
-            <w:tcW w:w="2574" w:type="dxa"/>
-          </w:tcPr>
-          <w:p/>
-        </w:tc>
-        <w:tc>
-          <w:tcPr>
-            <w:tcW w:w="5935" w:type="dxa"/>
-          </w:tcPr>
-          <w:p/>
-        </w:tc>
-      </w:tr>
-      <w:tr>
-        <w:tc>
-          <w:tcPr>
-            <w:tcW w:w="841" w:type="dxa"/>
+            <w:tcW w:w="2569" w:type="dxa"/>
+          </w:tcPr>
+          <w:p>
+            <w:proofErr w:type="spellStart"/>
+            <w:r>
+              <w:rPr>
+                <w:rFonts w:eastAsia="Times New Roman" w:cs="Times New Roman"/>
+                <w:color w:val="24292E"/>
+                <w:shd w:val="clear" w:color="auto" w:fill="FFFFFF"/>
+              </w:rPr>
+              <w:t>dotCMS</w:t>
+            </w:r>
+            <w:proofErr w:type="spellEnd"/>
+          </w:p>
+        </w:tc>
+        <w:tc>
+          <w:tcPr>
+            <w:tcW w:w="5923" w:type="dxa"/>
+          </w:tcPr>
+          <w:p>
+            <w:r>
+              <w:t>https://github.com/dotCMS/core</w:t>
+            </w:r>
+          </w:p>
+        </w:tc>
+      </w:tr>
+      <w:tr>
+        <w:tc>
+          <w:tcPr>
+            <w:tcW w:w="858" w:type="dxa"/>
           </w:tcPr>
           <w:p>
             <w:pPr>
@@ -165,21 +196,29 @@
         </w:tc>
         <w:tc>
           <w:tcPr>
-            <w:tcW w:w="2574" w:type="dxa"/>
-          </w:tcPr>
-          <w:p/>
-        </w:tc>
-        <w:tc>
-          <w:tcPr>
-            <w:tcW w:w="5935" w:type="dxa"/>
-          </w:tcPr>
-          <w:p/>
-        </w:tc>
-      </w:tr>
-      <w:tr>
-        <w:tc>
-          <w:tcPr>
-            <w:tcW w:w="841" w:type="dxa"/>
+            <w:tcW w:w="2569" w:type="dxa"/>
+          </w:tcPr>
+          <w:p>
+            <w:r>
+              <w:t>WMS</w:t>
+            </w:r>
+          </w:p>
+        </w:tc>
+        <w:tc>
+          <w:tcPr>
+            <w:tcW w:w="5923" w:type="dxa"/>
+          </w:tcPr>
+          <w:p>
+            <w:r>
+              <w:t>https://github.com/aollio/warehouse-management-system</w:t>
+            </w:r>
+          </w:p>
+        </w:tc>
+      </w:tr>
+      <w:tr>
+        <w:tc>
+          <w:tcPr>
+            <w:tcW w:w="858" w:type="dxa"/>
           </w:tcPr>
           <w:p>
             <w:pPr>
@@ -193,21 +232,29 @@
         </w:tc>
         <w:tc>
           <w:tcPr>
-            <w:tcW w:w="2574" w:type="dxa"/>
-          </w:tcPr>
-          <w:p/>
-        </w:tc>
-        <w:tc>
-          <w:tcPr>
-            <w:tcW w:w="5935" w:type="dxa"/>
-          </w:tcPr>
-          <w:p/>
-        </w:tc>
-      </w:tr>
-      <w:tr>
-        <w:tc>
-          <w:tcPr>
-            <w:tcW w:w="841" w:type="dxa"/>
+            <w:tcW w:w="2569" w:type="dxa"/>
+          </w:tcPr>
+          <w:p>
+            <w:r>
+              <w:t>Network-Intrusion-Detection-System</w:t>
+            </w:r>
+          </w:p>
+        </w:tc>
+        <w:tc>
+          <w:tcPr>
+            <w:tcW w:w="5923" w:type="dxa"/>
+          </w:tcPr>
+          <w:p>
+            <w:r>
+              <w:t>https://github.com/jgera/Network-Intrusion-Detection-System</w:t>
+            </w:r>
+          </w:p>
+        </w:tc>
+      </w:tr>
+      <w:tr>
+        <w:tc>
+          <w:tcPr>
+            <w:tcW w:w="858" w:type="dxa"/>
           </w:tcPr>
           <w:p>
             <w:pPr>
@@ -221,21 +268,31 @@
         </w:tc>
         <w:tc>
           <w:tcPr>
-            <w:tcW w:w="2574" w:type="dxa"/>
-          </w:tcPr>
-          <w:p/>
-        </w:tc>
-        <w:tc>
-          <w:tcPr>
-            <w:tcW w:w="5935" w:type="dxa"/>
-          </w:tcPr>
-          <w:p/>
-        </w:tc>
-      </w:tr>
-      <w:tr>
-        <w:tc>
-          <w:tcPr>
-            <w:tcW w:w="841" w:type="dxa"/>
+            <w:tcW w:w="2569" w:type="dxa"/>
+          </w:tcPr>
+          <w:p>
+            <w:proofErr w:type="spellStart"/>
+            <w:r>
+              <w:t>OpenEMRConnect</w:t>
+            </w:r>
+            <w:proofErr w:type="spellEnd"/>
+          </w:p>
+        </w:tc>
+        <w:tc>
+          <w:tcPr>
+            <w:tcW w:w="5923" w:type="dxa"/>
+          </w:tcPr>
+          <w:p>
+            <w:r>
+              <w:t>https://github.com/I-TECH/OpenEMRConnect</w:t>
+            </w:r>
+          </w:p>
+        </w:tc>
+      </w:tr>
+      <w:tr>
+        <w:tc>
+          <w:tcPr>
+            <w:tcW w:w="858" w:type="dxa"/>
           </w:tcPr>
           <w:p>
             <w:pPr>
@@ -249,21 +306,29 @@
         </w:tc>
         <w:tc>
           <w:tcPr>
-            <w:tcW w:w="2574" w:type="dxa"/>
-          </w:tcPr>
-          <w:p/>
-        </w:tc>
-        <w:tc>
-          <w:tcPr>
-            <w:tcW w:w="5935" w:type="dxa"/>
-          </w:tcPr>
-          <w:p/>
-        </w:tc>
-      </w:tr>
-      <w:tr>
-        <w:tc>
-          <w:tcPr>
-            <w:tcW w:w="841" w:type="dxa"/>
+            <w:tcW w:w="2569" w:type="dxa"/>
+          </w:tcPr>
+          <w:p>
+            <w:r>
+              <w:t>Personal Finance Management System</w:t>
+            </w:r>
+          </w:p>
+        </w:tc>
+        <w:tc>
+          <w:tcPr>
+            <w:tcW w:w="5923" w:type="dxa"/>
+          </w:tcPr>
+          <w:p>
+            <w:r>
+              <w:t>https://github.com/Egalvi/wallet</w:t>
+            </w:r>
+          </w:p>
+        </w:tc>
+      </w:tr>
+      <w:tr>
+        <w:tc>
+          <w:tcPr>
+            <w:tcW w:w="858" w:type="dxa"/>
           </w:tcPr>
           <w:p>
             <w:pPr>
@@ -277,15 +342,23 @@
         </w:tc>
         <w:tc>
           <w:tcPr>
-            <w:tcW w:w="2574" w:type="dxa"/>
-          </w:tcPr>
-          <w:p/>
-        </w:tc>
-        <w:tc>
-          <w:tcPr>
-            <w:tcW w:w="5935" w:type="dxa"/>
-          </w:tcPr>
-          <w:p/>
+            <w:tcW w:w="2569" w:type="dxa"/>
+          </w:tcPr>
+          <w:p>
+            <w:r>
+              <w:t>Secure Banking System</w:t>
+            </w:r>
+          </w:p>
+        </w:tc>
+        <w:tc>
+          <w:tcPr>
+            <w:tcW w:w="5923" w:type="dxa"/>
+          </w:tcPr>
+          <w:p>
+            <w:r>
+              <w:t>https://github.com/anirudhgali/Secure-Banking-System</w:t>
+            </w:r>
+          </w:p>
         </w:tc>
       </w:tr>
       <w:tr>
@@ -294,7 +367,7 @@
         </w:trPr>
         <w:tc>
           <w:tcPr>
-            <w:tcW w:w="841" w:type="dxa"/>
+            <w:tcW w:w="858" w:type="dxa"/>
           </w:tcPr>
           <w:p>
             <w:pPr>
@@ -308,15 +381,23 @@
         </w:tc>
         <w:tc>
           <w:tcPr>
-            <w:tcW w:w="2574" w:type="dxa"/>
-          </w:tcPr>
-          <w:p/>
-        </w:tc>
-        <w:tc>
-          <w:tcPr>
-            <w:tcW w:w="5935" w:type="dxa"/>
-          </w:tcPr>
-          <w:p/>
+            <w:tcW w:w="2569" w:type="dxa"/>
+          </w:tcPr>
+          <w:p>
+            <w:r>
+              <w:t>Calendar System</w:t>
+            </w:r>
+          </w:p>
+        </w:tc>
+        <w:tc>
+          <w:tcPr>
+            <w:tcW w:w="5923" w:type="dxa"/>
+          </w:tcPr>
+          <w:p>
+            <w:r>
+              <w:t>https://github.com/grrinchas/calendar-system</w:t>
+            </w:r>
+          </w:p>
         </w:tc>
       </w:tr>
       <w:tr>
@@ -325,7 +406,7 @@
         </w:trPr>
         <w:tc>
           <w:tcPr>
-            <w:tcW w:w="841" w:type="dxa"/>
+            <w:tcW w:w="858" w:type="dxa"/>
           </w:tcPr>
           <w:p>
             <w:pPr>
@@ -339,15 +420,33 @@
         </w:tc>
         <w:tc>
           <w:tcPr>
-            <w:tcW w:w="2574" w:type="dxa"/>
-          </w:tcPr>
-          <w:p/>
-        </w:tc>
-        <w:tc>
-          <w:tcPr>
-            <w:tcW w:w="5935" w:type="dxa"/>
-          </w:tcPr>
-          <w:p/>
+            <w:tcW w:w="2569" w:type="dxa"/>
+          </w:tcPr>
+          <w:p>
+            <w:proofErr w:type="spellStart"/>
+            <w:r>
+              <w:t>FOXopen</w:t>
+            </w:r>
+            <w:proofErr w:type="spellEnd"/>
+          </w:p>
+        </w:tc>
+        <w:tc>
+          <w:tcPr>
+            <w:tcW w:w="5923" w:type="dxa"/>
+          </w:tcPr>
+          <w:p>
+            <w:hyperlink r:id="rId7" w:history="1">
+              <w:r>
+                <w:rPr>
+                  <w:rStyle w:val="Hyperlink"/>
+                </w:rPr>
+                <w:t>https://github.com/Fivium/FOXopen</w:t>
+              </w:r>
+            </w:hyperlink>
+            <w:r>
+              <w:t xml:space="preserve"> </w:t>
+            </w:r>
+          </w:p>
         </w:tc>
       </w:tr>
     </w:tbl>
@@ -411,6 +510,8 @@
             <w:r>
               <w:t>Link</w:t>
             </w:r>
+            <w:bookmarkStart w:id="0" w:name="_GoBack"/>
+            <w:bookmarkEnd w:id="0"/>
           </w:p>
         </w:tc>
       </w:tr>
@@ -1085,7 +1186,6 @@
               <w:rPr>
                 <w:b/>
               </w:rPr>
-              <w:lastRenderedPageBreak/>
               <w:t>Shayne</w:t>
             </w:r>
           </w:p>
@@ -3121,7 +3221,7 @@
               </w:rPr>
               <w:t>genome-nexus/genome-nexus</w:t>
             </w:r>
-            <w:hyperlink r:id="rId7" w:history="1"/>
+            <w:hyperlink r:id="rId8" w:history="1"/>
           </w:p>
           <w:p/>
         </w:tc>
@@ -3521,8 +3621,6 @@
           <w:szCs w:val="28"/>
         </w:rPr>
       </w:pPr>
-      <w:bookmarkStart w:id="0" w:name="_GoBack"/>
-      <w:bookmarkEnd w:id="0"/>
     </w:p>
     <w:p>
       <w:pPr>
@@ -5361,6 +5459,17 @@
       <w:contextualSpacing/>
     </w:pPr>
   </w:style>
+  <w:style w:type="character" w:styleId="Hyperlink">
+    <w:name w:val="Hyperlink"/>
+    <w:basedOn w:val="DefaultParagraphFont"/>
+    <w:uiPriority w:val="99"/>
+    <w:unhideWhenUsed/>
+    <w:rsid w:val="00304F2C"/>
+    <w:rPr>
+      <w:color w:val="0563C1" w:themeColor="hyperlink"/>
+      <w:u w:val="single"/>
+    </w:rPr>
+  </w:style>
 </w:styles>
 </file>
 

</xml_diff>

<commit_message>
Shay: Added Project Choices
</commit_message>
<xml_diff>
--- a/Project Choices.docx
+++ b/Project Choices.docx
@@ -1,6 +1,6 @@
 
 <file path=word/document.xml><?xml version="1.0" encoding="utf-8"?>
-<w:document xmlns:wpc="http://schemas.microsoft.com/office/word/2010/wordprocessingCanvas" xmlns:mo="http://schemas.microsoft.com/office/mac/office/2008/main" xmlns:mc="http://schemas.openxmlformats.org/markup-compatibility/2006" xmlns:mv="urn:schemas-microsoft-com:mac:vml" xmlns:o="urn:schemas-microsoft-com:office:office" xmlns:r="http://schemas.openxmlformats.org/officeDocument/2006/relationships" xmlns:m="http://schemas.openxmlformats.org/officeDocument/2006/math" xmlns:v="urn:schemas-microsoft-com:vml" xmlns:wp14="http://schemas.microsoft.com/office/word/2010/wordprocessingDrawing" xmlns:wp="http://schemas.openxmlformats.org/drawingml/2006/wordprocessingDrawing" xmlns:w10="urn:schemas-microsoft-com:office:word" xmlns:w="http://schemas.openxmlformats.org/wordprocessingml/2006/main" xmlns:w14="http://schemas.microsoft.com/office/word/2010/wordml" xmlns:w15="http://schemas.microsoft.com/office/word/2012/wordml" xmlns:wpg="http://schemas.microsoft.com/office/word/2010/wordprocessingGroup" xmlns:wpi="http://schemas.microsoft.com/office/word/2010/wordprocessingInk" xmlns:wne="http://schemas.microsoft.com/office/word/2006/wordml" xmlns:wps="http://schemas.microsoft.com/office/word/2010/wordprocessingShape" mc:Ignorable="w14 w15 wp14">
+<w:document xmlns:wpc="http://schemas.microsoft.com/office/word/2010/wordprocessingCanvas" xmlns:mc="http://schemas.openxmlformats.org/markup-compatibility/2006" xmlns:o="urn:schemas-microsoft-com:office:office" xmlns:r="http://schemas.openxmlformats.org/officeDocument/2006/relationships" xmlns:m="http://schemas.openxmlformats.org/officeDocument/2006/math" xmlns:v="urn:schemas-microsoft-com:vml" xmlns:wp14="http://schemas.microsoft.com/office/word/2010/wordprocessingDrawing" xmlns:wp="http://schemas.openxmlformats.org/drawingml/2006/wordprocessingDrawing" xmlns:w10="urn:schemas-microsoft-com:office:word" xmlns:w="http://schemas.openxmlformats.org/wordprocessingml/2006/main" xmlns:w14="http://schemas.microsoft.com/office/word/2010/wordml" xmlns:w15="http://schemas.microsoft.com/office/word/2012/wordml" xmlns:wpg="http://schemas.microsoft.com/office/word/2010/wordprocessingGroup" xmlns:wpi="http://schemas.microsoft.com/office/word/2010/wordprocessingInk" xmlns:wne="http://schemas.microsoft.com/office/word/2006/wordml" xmlns:wps="http://schemas.microsoft.com/office/word/2010/wordprocessingShape" mc:Ignorable="w14 w15 wp14">
   <w:body>
     <w:p>
       <w:pPr>
@@ -10,6 +10,8 @@
           <w:szCs w:val="28"/>
         </w:rPr>
       </w:pPr>
+      <w:bookmarkStart w:id="0" w:name="_GoBack"/>
+      <w:bookmarkEnd w:id="0"/>
     </w:p>
     <w:tbl>
       <w:tblPr>
@@ -33,14 +35,12 @@
                 <w:b/>
               </w:rPr>
             </w:pPr>
-            <w:proofErr w:type="spellStart"/>
             <w:r>
               <w:rPr>
                 <w:b/>
               </w:rPr>
               <w:t>Simran</w:t>
             </w:r>
-            <w:proofErr w:type="spellEnd"/>
           </w:p>
         </w:tc>
         <w:tc>
@@ -156,7 +156,6 @@
             <w:tcW w:w="2569" w:type="dxa"/>
           </w:tcPr>
           <w:p>
-            <w:proofErr w:type="spellStart"/>
             <w:r>
               <w:rPr>
                 <w:rFonts w:eastAsia="Times New Roman" w:cs="Times New Roman"/>
@@ -165,7 +164,6 @@
               </w:rPr>
               <w:t>dotCMS</w:t>
             </w:r>
-            <w:proofErr w:type="spellEnd"/>
           </w:p>
         </w:tc>
         <w:tc>
@@ -271,11 +269,9 @@
             <w:tcW w:w="2569" w:type="dxa"/>
           </w:tcPr>
           <w:p>
-            <w:proofErr w:type="spellStart"/>
             <w:r>
               <w:t>OpenEMRConnect</w:t>
             </w:r>
-            <w:proofErr w:type="spellEnd"/>
           </w:p>
         </w:tc>
         <w:tc>
@@ -423,11 +419,9 @@
             <w:tcW w:w="2569" w:type="dxa"/>
           </w:tcPr>
           <w:p>
-            <w:proofErr w:type="spellStart"/>
             <w:r>
               <w:t>FOXopen</w:t>
             </w:r>
-            <w:proofErr w:type="spellEnd"/>
           </w:p>
         </w:tc>
         <w:tc>
@@ -435,7 +429,7 @@
             <w:tcW w:w="5923" w:type="dxa"/>
           </w:tcPr>
           <w:p>
-            <w:hyperlink r:id="rId7" w:history="1">
+            <w:hyperlink r:id="rId8" w:history="1">
               <w:r>
                 <w:rPr>
                   <w:rStyle w:val="Hyperlink"/>
@@ -482,14 +476,12 @@
                 <w:b/>
               </w:rPr>
             </w:pPr>
-            <w:proofErr w:type="spellStart"/>
             <w:r>
               <w:rPr>
                 <w:b/>
               </w:rPr>
               <w:t>Dalbir</w:t>
             </w:r>
-            <w:proofErr w:type="spellEnd"/>
           </w:p>
         </w:tc>
         <w:tc>
@@ -510,8 +502,6 @@
             <w:r>
               <w:t>Link</w:t>
             </w:r>
-            <w:bookmarkStart w:id="0" w:name="_GoBack"/>
-            <w:bookmarkEnd w:id="0"/>
           </w:p>
         </w:tc>
       </w:tr>
@@ -1165,16 +1155,35 @@
         <w:tblStyle w:val="TableGrid"/>
         <w:tblW w:w="0" w:type="auto"/>
         <w:tblLook w:val="04A0" w:firstRow="1" w:lastRow="0" w:firstColumn="1" w:lastColumn="0" w:noHBand="0" w:noVBand="1"/>
+        <w:tblPrChange w:id="1" w:author="Tony Tea" w:date="2018-04-02T00:00:00Z">
+          <w:tblPr>
+            <w:tblStyle w:val="TableGrid"/>
+            <w:tblW w:w="0" w:type="auto"/>
+            <w:tblLook w:val="04A0" w:firstRow="1" w:lastRow="0" w:firstColumn="1" w:lastColumn="0" w:noHBand="0" w:noVBand="1"/>
+          </w:tblPr>
+        </w:tblPrChange>
       </w:tblPr>
       <w:tblGrid>
-        <w:gridCol w:w="880"/>
-        <w:gridCol w:w="2564"/>
-        <w:gridCol w:w="5906"/>
+        <w:gridCol w:w="863"/>
+        <w:gridCol w:w="2563"/>
+        <w:gridCol w:w="5924"/>
+        <w:tblGridChange w:id="2">
+          <w:tblGrid>
+            <w:gridCol w:w="880"/>
+            <w:gridCol w:w="2564"/>
+            <w:gridCol w:w="5906"/>
+          </w:tblGrid>
+        </w:tblGridChange>
       </w:tblGrid>
       <w:tr>
         <w:tc>
           <w:tcPr>
             <w:tcW w:w="841" w:type="dxa"/>
+            <w:tcPrChange w:id="3" w:author="Tony Tea" w:date="2018-04-02T00:00:00Z">
+              <w:tcPr>
+                <w:tcW w:w="880" w:type="dxa"/>
+              </w:tcPr>
+            </w:tcPrChange>
           </w:tcPr>
           <w:p>
             <w:pPr>
@@ -1184,7 +1193,11 @@
             </w:pPr>
             <w:r>
               <w:rPr>
-                <w:b/>
+                <w:rPrChange w:id="4" w:author="Shayne Mujuru" w:date="2018-04-02T00:00:00Z">
+                  <w:rPr>
+                    <w:b/>
+                  </w:rPr>
+                </w:rPrChange>
               </w:rPr>
               <w:t>Shayne</w:t>
             </w:r>
@@ -1193,6 +1206,11 @@
         <w:tc>
           <w:tcPr>
             <w:tcW w:w="2574" w:type="dxa"/>
+            <w:tcPrChange w:id="5" w:author="Tony Tea" w:date="2018-04-02T00:00:00Z">
+              <w:tcPr>
+                <w:tcW w:w="2564" w:type="dxa"/>
+              </w:tcPr>
+            </w:tcPrChange>
           </w:tcPr>
           <w:p>
             <w:r>
@@ -1203,6 +1221,11 @@
         <w:tc>
           <w:tcPr>
             <w:tcW w:w="5935" w:type="dxa"/>
+            <w:tcPrChange w:id="6" w:author="Tony Tea" w:date="2018-04-02T00:00:00Z">
+              <w:tcPr>
+                <w:tcW w:w="5906" w:type="dxa"/>
+              </w:tcPr>
+            </w:tcPrChange>
           </w:tcPr>
           <w:p>
             <w:r>
@@ -1215,6 +1238,11 @@
         <w:tc>
           <w:tcPr>
             <w:tcW w:w="841" w:type="dxa"/>
+            <w:tcPrChange w:id="7" w:author="Tony Tea" w:date="2018-04-02T00:00:00Z">
+              <w:tcPr>
+                <w:tcW w:w="880" w:type="dxa"/>
+              </w:tcPr>
+            </w:tcPrChange>
           </w:tcPr>
           <w:p>
             <w:pPr>
@@ -1229,20 +1257,47 @@
         <w:tc>
           <w:tcPr>
             <w:tcW w:w="2574" w:type="dxa"/>
-          </w:tcPr>
-          <w:p/>
-        </w:tc>
-        <w:tc>
-          <w:tcPr>
-            <w:tcW w:w="5935" w:type="dxa"/>
-          </w:tcPr>
-          <w:p/>
-        </w:tc>
-      </w:tr>
-      <w:tr>
-        <w:tc>
-          <w:tcPr>
-            <w:tcW w:w="841" w:type="dxa"/>
+            <w:tcPrChange w:id="8" w:author="Tony Tea" w:date="2018-04-02T00:00:00Z">
+              <w:tcPr>
+                <w:tcW w:w="2564" w:type="dxa"/>
+              </w:tcPr>
+            </w:tcPrChange>
+          </w:tcPr>
+          <w:p>
+            <w:ins w:id="9" w:author="Shayne Mujuru" w:date="2018-04-02T00:00:00Z">
+              <w:r>
+                <w:t>Blackberry Android Samples</w:t>
+              </w:r>
+            </w:ins>
+          </w:p>
+        </w:tc>
+        <w:tc>
+          <w:tcPr>
+            <w:tcW w:w="5935" w:type="dxa"/>
+            <w:tcPrChange w:id="10" w:author="Tony Tea" w:date="2018-04-02T00:00:00Z">
+              <w:tcPr>
+                <w:tcW w:w="5906" w:type="dxa"/>
+              </w:tcPr>
+            </w:tcPrChange>
+          </w:tcPr>
+          <w:p>
+            <w:ins w:id="11" w:author="Shayne Mujuru" w:date="2018-04-02T00:00:00Z">
+              <w:r>
+                <w:t>https://github.com/blackberry/BlackBerry-Dynamics-Android-Samples</w:t>
+              </w:r>
+            </w:ins>
+          </w:p>
+        </w:tc>
+      </w:tr>
+      <w:tr>
+        <w:tc>
+          <w:tcPr>
+            <w:tcW w:w="841" w:type="dxa"/>
+            <w:tcPrChange w:id="12" w:author="Tony Tea" w:date="2018-04-02T00:00:00Z">
+              <w:tcPr>
+                <w:tcW w:w="880" w:type="dxa"/>
+              </w:tcPr>
+            </w:tcPrChange>
           </w:tcPr>
           <w:p>
             <w:pPr>
@@ -1257,20 +1312,47 @@
         <w:tc>
           <w:tcPr>
             <w:tcW w:w="2574" w:type="dxa"/>
-          </w:tcPr>
-          <w:p/>
-        </w:tc>
-        <w:tc>
-          <w:tcPr>
-            <w:tcW w:w="5935" w:type="dxa"/>
-          </w:tcPr>
-          <w:p/>
-        </w:tc>
-      </w:tr>
-      <w:tr>
-        <w:tc>
-          <w:tcPr>
-            <w:tcW w:w="841" w:type="dxa"/>
+            <w:tcPrChange w:id="13" w:author="Tony Tea" w:date="2018-04-02T00:00:00Z">
+              <w:tcPr>
+                <w:tcW w:w="2564" w:type="dxa"/>
+              </w:tcPr>
+            </w:tcPrChange>
+          </w:tcPr>
+          <w:p>
+            <w:ins w:id="14" w:author="Shayne Mujuru" w:date="2018-04-02T00:00:00Z">
+              <w:r>
+                <w:t>BBM sdk secure comms</w:t>
+              </w:r>
+            </w:ins>
+          </w:p>
+        </w:tc>
+        <w:tc>
+          <w:tcPr>
+            <w:tcW w:w="5935" w:type="dxa"/>
+            <w:tcPrChange w:id="15" w:author="Tony Tea" w:date="2018-04-02T00:00:00Z">
+              <w:tcPr>
+                <w:tcW w:w="5906" w:type="dxa"/>
+              </w:tcPr>
+            </w:tcPrChange>
+          </w:tcPr>
+          <w:p>
+            <w:ins w:id="16" w:author="Shayne Mujuru" w:date="2018-04-02T00:00:00Z">
+              <w:r>
+                <w:t>https://github.com/blackberry/bbme-sdk-android-samples</w:t>
+              </w:r>
+            </w:ins>
+          </w:p>
+        </w:tc>
+      </w:tr>
+      <w:tr>
+        <w:tc>
+          <w:tcPr>
+            <w:tcW w:w="841" w:type="dxa"/>
+            <w:tcPrChange w:id="17" w:author="Tony Tea" w:date="2018-04-02T00:00:00Z">
+              <w:tcPr>
+                <w:tcW w:w="880" w:type="dxa"/>
+              </w:tcPr>
+            </w:tcPrChange>
           </w:tcPr>
           <w:p>
             <w:pPr>
@@ -1285,20 +1367,47 @@
         <w:tc>
           <w:tcPr>
             <w:tcW w:w="2574" w:type="dxa"/>
-          </w:tcPr>
-          <w:p/>
-        </w:tc>
-        <w:tc>
-          <w:tcPr>
-            <w:tcW w:w="5935" w:type="dxa"/>
-          </w:tcPr>
-          <w:p/>
-        </w:tc>
-      </w:tr>
-      <w:tr>
-        <w:tc>
-          <w:tcPr>
-            <w:tcW w:w="841" w:type="dxa"/>
+            <w:tcPrChange w:id="18" w:author="Tony Tea" w:date="2018-04-02T00:00:00Z">
+              <w:tcPr>
+                <w:tcW w:w="2564" w:type="dxa"/>
+              </w:tcPr>
+            </w:tcPrChange>
+          </w:tcPr>
+          <w:p>
+            <w:ins w:id="19" w:author="Shayne Mujuru" w:date="2018-04-02T00:00:00Z">
+              <w:r>
+                <w:t>Blackberry Web Services</w:t>
+              </w:r>
+            </w:ins>
+          </w:p>
+        </w:tc>
+        <w:tc>
+          <w:tcPr>
+            <w:tcW w:w="5935" w:type="dxa"/>
+            <w:tcPrChange w:id="20" w:author="Tony Tea" w:date="2018-04-02T00:00:00Z">
+              <w:tcPr>
+                <w:tcW w:w="5906" w:type="dxa"/>
+              </w:tcPr>
+            </w:tcPrChange>
+          </w:tcPr>
+          <w:p>
+            <w:ins w:id="21" w:author="Shayne Mujuru" w:date="2018-04-02T00:00:00Z">
+              <w:r>
+                <w:t>https://github.com/blackberry/BWS-Samples</w:t>
+              </w:r>
+            </w:ins>
+          </w:p>
+        </w:tc>
+      </w:tr>
+      <w:tr>
+        <w:tc>
+          <w:tcPr>
+            <w:tcW w:w="841" w:type="dxa"/>
+            <w:tcPrChange w:id="22" w:author="Tony Tea" w:date="2018-04-02T00:00:00Z">
+              <w:tcPr>
+                <w:tcW w:w="880" w:type="dxa"/>
+              </w:tcPr>
+            </w:tcPrChange>
           </w:tcPr>
           <w:p>
             <w:pPr>
@@ -1313,20 +1422,47 @@
         <w:tc>
           <w:tcPr>
             <w:tcW w:w="2574" w:type="dxa"/>
-          </w:tcPr>
-          <w:p/>
-        </w:tc>
-        <w:tc>
-          <w:tcPr>
-            <w:tcW w:w="5935" w:type="dxa"/>
-          </w:tcPr>
-          <w:p/>
-        </w:tc>
-      </w:tr>
-      <w:tr>
-        <w:tc>
-          <w:tcPr>
-            <w:tcW w:w="841" w:type="dxa"/>
+            <w:tcPrChange w:id="23" w:author="Tony Tea" w:date="2018-04-02T00:00:00Z">
+              <w:tcPr>
+                <w:tcW w:w="2564" w:type="dxa"/>
+              </w:tcPr>
+            </w:tcPrChange>
+          </w:tcPr>
+          <w:p>
+            <w:ins w:id="24" w:author="Shayne Mujuru" w:date="2018-04-02T00:00:00Z">
+              <w:r>
+                <w:t>Reative Extensions for JVM</w:t>
+              </w:r>
+            </w:ins>
+          </w:p>
+        </w:tc>
+        <w:tc>
+          <w:tcPr>
+            <w:tcW w:w="5935" w:type="dxa"/>
+            <w:tcPrChange w:id="25" w:author="Tony Tea" w:date="2018-04-02T00:00:00Z">
+              <w:tcPr>
+                <w:tcW w:w="5906" w:type="dxa"/>
+              </w:tcPr>
+            </w:tcPrChange>
+          </w:tcPr>
+          <w:p>
+            <w:ins w:id="26" w:author="Shayne Mujuru" w:date="2018-04-02T00:00:00Z">
+              <w:r>
+                <w:t>https://github.com/ReactiveX/RxJava</w:t>
+              </w:r>
+            </w:ins>
+          </w:p>
+        </w:tc>
+      </w:tr>
+      <w:tr>
+        <w:tc>
+          <w:tcPr>
+            <w:tcW w:w="841" w:type="dxa"/>
+            <w:tcPrChange w:id="27" w:author="Tony Tea" w:date="2018-04-02T00:00:00Z">
+              <w:tcPr>
+                <w:tcW w:w="880" w:type="dxa"/>
+              </w:tcPr>
+            </w:tcPrChange>
           </w:tcPr>
           <w:p>
             <w:pPr>
@@ -1341,20 +1477,47 @@
         <w:tc>
           <w:tcPr>
             <w:tcW w:w="2574" w:type="dxa"/>
-          </w:tcPr>
-          <w:p/>
-        </w:tc>
-        <w:tc>
-          <w:tcPr>
-            <w:tcW w:w="5935" w:type="dxa"/>
-          </w:tcPr>
-          <w:p/>
-        </w:tc>
-      </w:tr>
-      <w:tr>
-        <w:tc>
-          <w:tcPr>
-            <w:tcW w:w="841" w:type="dxa"/>
+            <w:tcPrChange w:id="28" w:author="Tony Tea" w:date="2018-04-02T00:00:00Z">
+              <w:tcPr>
+                <w:tcW w:w="2564" w:type="dxa"/>
+              </w:tcPr>
+            </w:tcPrChange>
+          </w:tcPr>
+          <w:p>
+            <w:ins w:id="29" w:author="Shayne Mujuru" w:date="2018-04-02T00:00:00Z">
+              <w:r>
+                <w:t>Dex to Java decompiler</w:t>
+              </w:r>
+            </w:ins>
+          </w:p>
+        </w:tc>
+        <w:tc>
+          <w:tcPr>
+            <w:tcW w:w="5935" w:type="dxa"/>
+            <w:tcPrChange w:id="30" w:author="Tony Tea" w:date="2018-04-02T00:00:00Z">
+              <w:tcPr>
+                <w:tcW w:w="5906" w:type="dxa"/>
+              </w:tcPr>
+            </w:tcPrChange>
+          </w:tcPr>
+          <w:p>
+            <w:ins w:id="31" w:author="Shayne Mujuru" w:date="2018-04-02T00:00:00Z">
+              <w:r>
+                <w:t>https://github.com/skylot/jadx</w:t>
+              </w:r>
+            </w:ins>
+          </w:p>
+        </w:tc>
+      </w:tr>
+      <w:tr>
+        <w:tc>
+          <w:tcPr>
+            <w:tcW w:w="841" w:type="dxa"/>
+            <w:tcPrChange w:id="32" w:author="Tony Tea" w:date="2018-04-02T00:00:00Z">
+              <w:tcPr>
+                <w:tcW w:w="880" w:type="dxa"/>
+              </w:tcPr>
+            </w:tcPrChange>
           </w:tcPr>
           <w:p>
             <w:pPr>
@@ -1369,20 +1532,47 @@
         <w:tc>
           <w:tcPr>
             <w:tcW w:w="2574" w:type="dxa"/>
-          </w:tcPr>
-          <w:p/>
-        </w:tc>
-        <w:tc>
-          <w:tcPr>
-            <w:tcW w:w="5935" w:type="dxa"/>
-          </w:tcPr>
-          <w:p/>
-        </w:tc>
-      </w:tr>
-      <w:tr>
-        <w:tc>
-          <w:tcPr>
-            <w:tcW w:w="841" w:type="dxa"/>
+            <w:tcPrChange w:id="33" w:author="Tony Tea" w:date="2018-04-02T00:00:00Z">
+              <w:tcPr>
+                <w:tcW w:w="2564" w:type="dxa"/>
+              </w:tcPr>
+            </w:tcPrChange>
+          </w:tcPr>
+          <w:p>
+            <w:ins w:id="34" w:author="Shayne Mujuru" w:date="2018-04-02T00:00:00Z">
+              <w:r>
+                <w:t>Extensible Media Player</w:t>
+              </w:r>
+            </w:ins>
+          </w:p>
+        </w:tc>
+        <w:tc>
+          <w:tcPr>
+            <w:tcW w:w="5935" w:type="dxa"/>
+            <w:tcPrChange w:id="35" w:author="Tony Tea" w:date="2018-04-02T00:00:00Z">
+              <w:tcPr>
+                <w:tcW w:w="5906" w:type="dxa"/>
+              </w:tcPr>
+            </w:tcPrChange>
+          </w:tcPr>
+          <w:p>
+            <w:ins w:id="36" w:author="Shayne Mujuru" w:date="2018-04-02T00:00:00Z">
+              <w:r>
+                <w:t>https://github.com/google/ExoPlayer</w:t>
+              </w:r>
+            </w:ins>
+          </w:p>
+        </w:tc>
+      </w:tr>
+      <w:tr>
+        <w:tc>
+          <w:tcPr>
+            <w:tcW w:w="841" w:type="dxa"/>
+            <w:tcPrChange w:id="37" w:author="Tony Tea" w:date="2018-04-02T00:00:00Z">
+              <w:tcPr>
+                <w:tcW w:w="880" w:type="dxa"/>
+              </w:tcPr>
+            </w:tcPrChange>
           </w:tcPr>
           <w:p>
             <w:pPr>
@@ -1397,20 +1587,47 @@
         <w:tc>
           <w:tcPr>
             <w:tcW w:w="2574" w:type="dxa"/>
-          </w:tcPr>
-          <w:p/>
-        </w:tc>
-        <w:tc>
-          <w:tcPr>
-            <w:tcW w:w="5935" w:type="dxa"/>
-          </w:tcPr>
-          <w:p/>
-        </w:tc>
-      </w:tr>
-      <w:tr>
-        <w:tc>
-          <w:tcPr>
-            <w:tcW w:w="841" w:type="dxa"/>
+            <w:tcPrChange w:id="38" w:author="Tony Tea" w:date="2018-04-02T00:00:00Z">
+              <w:tcPr>
+                <w:tcW w:w="2564" w:type="dxa"/>
+              </w:tcPr>
+            </w:tcPrChange>
+          </w:tcPr>
+          <w:p>
+            <w:ins w:id="39" w:author="Shayne Mujuru" w:date="2018-04-02T00:00:00Z">
+              <w:r>
+                <w:t>Replacement for SQLite and ORMs</w:t>
+              </w:r>
+            </w:ins>
+          </w:p>
+        </w:tc>
+        <w:tc>
+          <w:tcPr>
+            <w:tcW w:w="5935" w:type="dxa"/>
+            <w:tcPrChange w:id="40" w:author="Tony Tea" w:date="2018-04-02T00:00:00Z">
+              <w:tcPr>
+                <w:tcW w:w="5906" w:type="dxa"/>
+              </w:tcPr>
+            </w:tcPrChange>
+          </w:tcPr>
+          <w:p>
+            <w:ins w:id="41" w:author="Shayne Mujuru" w:date="2018-04-02T00:00:00Z">
+              <w:r>
+                <w:t>https://github.com/realm/realm-java</w:t>
+              </w:r>
+            </w:ins>
+          </w:p>
+        </w:tc>
+      </w:tr>
+      <w:tr>
+        <w:tc>
+          <w:tcPr>
+            <w:tcW w:w="841" w:type="dxa"/>
+            <w:tcPrChange w:id="42" w:author="Tony Tea" w:date="2018-04-02T00:00:00Z">
+              <w:tcPr>
+                <w:tcW w:w="880" w:type="dxa"/>
+              </w:tcPr>
+            </w:tcPrChange>
           </w:tcPr>
           <w:p>
             <w:pPr>
@@ -1425,23 +1642,55 @@
         <w:tc>
           <w:tcPr>
             <w:tcW w:w="2574" w:type="dxa"/>
-          </w:tcPr>
-          <w:p/>
-        </w:tc>
-        <w:tc>
-          <w:tcPr>
-            <w:tcW w:w="5935" w:type="dxa"/>
-          </w:tcPr>
-          <w:p/>
+            <w:tcPrChange w:id="43" w:author="Tony Tea" w:date="2018-04-02T00:00:00Z">
+              <w:tcPr>
+                <w:tcW w:w="2564" w:type="dxa"/>
+              </w:tcPr>
+            </w:tcPrChange>
+          </w:tcPr>
+          <w:p>
+            <w:ins w:id="44" w:author="Shayne Mujuru" w:date="2018-04-02T00:00:00Z">
+              <w:r>
+                <w:t>Deep Learning</w:t>
+              </w:r>
+            </w:ins>
+          </w:p>
+        </w:tc>
+        <w:tc>
+          <w:tcPr>
+            <w:tcW w:w="5935" w:type="dxa"/>
+            <w:tcPrChange w:id="45" w:author="Tony Tea" w:date="2018-04-02T00:00:00Z">
+              <w:tcPr>
+                <w:tcW w:w="5906" w:type="dxa"/>
+              </w:tcPr>
+            </w:tcPrChange>
+          </w:tcPr>
+          <w:p>
+            <w:ins w:id="46" w:author="Shayne Mujuru" w:date="2018-04-02T00:00:00Z">
+              <w:r>
+                <w:t>https://github.com/deeplearning4j/deeplearning4j</w:t>
+              </w:r>
+            </w:ins>
+          </w:p>
         </w:tc>
       </w:tr>
       <w:tr>
         <w:trPr>
           <w:trHeight w:val="278"/>
+          <w:trPrChange w:id="47" w:author="Tony Tea" w:date="2018-04-02T00:00:00Z">
+            <w:trPr>
+              <w:trHeight w:val="278"/>
+            </w:trPr>
+          </w:trPrChange>
         </w:trPr>
         <w:tc>
           <w:tcPr>
             <w:tcW w:w="841" w:type="dxa"/>
+            <w:tcPrChange w:id="48" w:author="Tony Tea" w:date="2018-04-02T00:00:00Z">
+              <w:tcPr>
+                <w:tcW w:w="880" w:type="dxa"/>
+              </w:tcPr>
+            </w:tcPrChange>
           </w:tcPr>
           <w:p>
             <w:pPr>
@@ -1456,23 +1705,55 @@
         <w:tc>
           <w:tcPr>
             <w:tcW w:w="2574" w:type="dxa"/>
-          </w:tcPr>
-          <w:p/>
-        </w:tc>
-        <w:tc>
-          <w:tcPr>
-            <w:tcW w:w="5935" w:type="dxa"/>
-          </w:tcPr>
-          <w:p/>
+            <w:tcPrChange w:id="49" w:author="Tony Tea" w:date="2018-04-02T00:00:00Z">
+              <w:tcPr>
+                <w:tcW w:w="2564" w:type="dxa"/>
+              </w:tcPr>
+            </w:tcPrChange>
+          </w:tcPr>
+          <w:p>
+            <w:ins w:id="50" w:author="Shayne Mujuru" w:date="2018-04-02T00:00:00Z">
+              <w:r>
+                <w:t>Chunk Stories API</w:t>
+              </w:r>
+            </w:ins>
+          </w:p>
+        </w:tc>
+        <w:tc>
+          <w:tcPr>
+            <w:tcW w:w="5935" w:type="dxa"/>
+            <w:tcPrChange w:id="51" w:author="Tony Tea" w:date="2018-04-02T00:00:00Z">
+              <w:tcPr>
+                <w:tcW w:w="5906" w:type="dxa"/>
+              </w:tcPr>
+            </w:tcPrChange>
+          </w:tcPr>
+          <w:p>
+            <w:ins w:id="52" w:author="Shayne Mujuru" w:date="2018-04-02T00:00:00Z">
+              <w:r>
+                <w:t>https://github.com/Hugobros3/chunkstories-api</w:t>
+              </w:r>
+            </w:ins>
+          </w:p>
         </w:tc>
       </w:tr>
       <w:tr>
         <w:trPr>
           <w:trHeight w:val="278"/>
+          <w:trPrChange w:id="53" w:author="Tony Tea" w:date="2018-04-02T00:00:00Z">
+            <w:trPr>
+              <w:trHeight w:val="278"/>
+            </w:trPr>
+          </w:trPrChange>
         </w:trPr>
         <w:tc>
           <w:tcPr>
             <w:tcW w:w="841" w:type="dxa"/>
+            <w:tcPrChange w:id="54" w:author="Tony Tea" w:date="2018-04-02T00:00:00Z">
+              <w:tcPr>
+                <w:tcW w:w="880" w:type="dxa"/>
+              </w:tcPr>
+            </w:tcPrChange>
           </w:tcPr>
           <w:p>
             <w:pPr>
@@ -1487,14 +1768,36 @@
         <w:tc>
           <w:tcPr>
             <w:tcW w:w="2574" w:type="dxa"/>
-          </w:tcPr>
-          <w:p/>
-        </w:tc>
-        <w:tc>
-          <w:tcPr>
-            <w:tcW w:w="5935" w:type="dxa"/>
-          </w:tcPr>
-          <w:p/>
+            <w:tcPrChange w:id="55" w:author="Tony Tea" w:date="2018-04-02T00:00:00Z">
+              <w:tcPr>
+                <w:tcW w:w="2564" w:type="dxa"/>
+              </w:tcPr>
+            </w:tcPrChange>
+          </w:tcPr>
+          <w:p>
+            <w:ins w:id="56" w:author="Shayne Mujuru" w:date="2018-04-02T00:00:00Z">
+              <w:r>
+                <w:t>Network Security and Proxy Library</w:t>
+              </w:r>
+            </w:ins>
+          </w:p>
+        </w:tc>
+        <w:tc>
+          <w:tcPr>
+            <w:tcW w:w="5935" w:type="dxa"/>
+            <w:tcPrChange w:id="57" w:author="Tony Tea" w:date="2018-04-02T00:00:00Z">
+              <w:tcPr>
+                <w:tcW w:w="5906" w:type="dxa"/>
+              </w:tcPr>
+            </w:tcPrChange>
+          </w:tcPr>
+          <w:p>
+            <w:ins w:id="58" w:author="Shayne Mujuru" w:date="2018-04-02T00:00:00Z">
+              <w:r>
+                <w:t>https://github.com/guardianproject/NetCipher</w:t>
+              </w:r>
+            </w:ins>
+          </w:p>
         </w:tc>
       </w:tr>
     </w:tbl>
@@ -1615,13 +1918,8 @@
             <w:tcW w:w="2574" w:type="dxa"/>
           </w:tcPr>
           <w:p>
-            <w:proofErr w:type="spellStart"/>
-            <w:r>
-              <w:t>Terasology</w:t>
-            </w:r>
-            <w:proofErr w:type="spellEnd"/>
-            <w:r>
-              <w:t xml:space="preserve"> </w:t>
+            <w:r>
+              <w:t xml:space="preserve">Terasology </w:t>
             </w:r>
           </w:p>
         </w:tc>
@@ -1656,13 +1954,8 @@
             <w:tcW w:w="2574" w:type="dxa"/>
           </w:tcPr>
           <w:p>
-            <w:proofErr w:type="spellStart"/>
-            <w:r>
-              <w:t>XMage</w:t>
-            </w:r>
-            <w:proofErr w:type="spellEnd"/>
-            <w:r>
-              <w:t xml:space="preserve"> — Magic, Another Game Engine</w:t>
+            <w:r>
+              <w:t>XMage — Magic, Another Game Engine</w:t>
             </w:r>
           </w:p>
         </w:tc>
@@ -1697,11 +1990,9 @@
             <w:tcW w:w="2574" w:type="dxa"/>
           </w:tcPr>
           <w:p>
-            <w:proofErr w:type="spellStart"/>
             <w:r>
               <w:t>Magarena</w:t>
             </w:r>
-            <w:proofErr w:type="spellEnd"/>
           </w:p>
         </w:tc>
         <w:tc>
@@ -1844,13 +2135,8 @@
           </w:tcPr>
           <w:p>
             <w:r>
-              <w:t xml:space="preserve">Pretend You're </w:t>
-            </w:r>
-            <w:proofErr w:type="spellStart"/>
-            <w:r>
-              <w:t>Xyzzy</w:t>
-            </w:r>
-            <w:proofErr w:type="spellEnd"/>
+              <w:t>Pretend You're Xyzzy</w:t>
+            </w:r>
           </w:p>
         </w:tc>
         <w:tc>
@@ -1887,11 +2173,9 @@
             <w:tcW w:w="2574" w:type="dxa"/>
           </w:tcPr>
           <w:p>
-            <w:proofErr w:type="spellStart"/>
             <w:r>
               <w:t>Mindustry</w:t>
             </w:r>
-            <w:proofErr w:type="spellEnd"/>
           </w:p>
         </w:tc>
         <w:tc>
@@ -2682,14 +2966,12 @@
                 <w:b/>
               </w:rPr>
             </w:pPr>
-            <w:proofErr w:type="spellStart"/>
             <w:r>
               <w:rPr>
                 <w:b/>
               </w:rPr>
               <w:t>JinMyoung</w:t>
             </w:r>
-            <w:proofErr w:type="spellEnd"/>
           </w:p>
         </w:tc>
         <w:tc>
@@ -3160,13 +3442,8 @@
           </w:tcPr>
           <w:p>
             <w:r>
-              <w:t xml:space="preserve">Variant genomics call </w:t>
-            </w:r>
-            <w:proofErr w:type="spellStart"/>
-            <w:r>
-              <w:t>fomrat</w:t>
-            </w:r>
-            <w:proofErr w:type="spellEnd"/>
+              <w:t>Variant genomics call fomrat</w:t>
+            </w:r>
           </w:p>
         </w:tc>
         <w:tc>
@@ -3221,7 +3498,7 @@
               </w:rPr>
               <w:t>genome-nexus/genome-nexus</w:t>
             </w:r>
-            <w:hyperlink r:id="rId8" w:history="1"/>
+            <w:hyperlink r:id="rId9" w:history="1"/>
           </w:p>
           <w:p/>
         </w:tc>
@@ -3295,19 +3572,9 @@
             <w:tcW w:w="2574" w:type="dxa"/>
           </w:tcPr>
           <w:p>
-            <w:proofErr w:type="spellStart"/>
-            <w:r>
-              <w:t>Bioinform</w:t>
-            </w:r>
-            <w:proofErr w:type="spellEnd"/>
-            <w:r>
-              <w:t>/</w:t>
-            </w:r>
-            <w:proofErr w:type="spellStart"/>
-            <w:r>
-              <w:t>varsim</w:t>
-            </w:r>
-            <w:proofErr w:type="spellEnd"/>
+            <w:r>
+              <w:t>Bioinform/varsim</w:t>
+            </w:r>
           </w:p>
         </w:tc>
         <w:tc>
@@ -3488,7 +3755,6 @@
               </w:rPr>
               <w:t>Simulates </w:t>
             </w:r>
-            <w:proofErr w:type="spellStart"/>
             <w:r>
               <w:rPr>
                 <w:rFonts w:ascii="Helvetica" w:eastAsia="Times New Roman" w:hAnsi="Helvetica" w:cs="Times New Roman"/>
@@ -3501,7 +3767,6 @@
               </w:rPr>
               <w:t>boolean</w:t>
             </w:r>
-            <w:proofErr w:type="spellEnd"/>
             <w:r>
               <w:rPr>
                 <w:rFonts w:ascii="Helvetica" w:eastAsia="Times New Roman" w:hAnsi="Helvetica" w:cs="Times New Roman"/>
@@ -3971,6 +4236,8 @@
     </w:tbl>
     <w:p/>
     <w:sectPr>
+      <w:headerReference w:type="default" r:id="rId10"/>
+      <w:footerReference w:type="default" r:id="rId11"/>
       <w:pgSz w:w="12240" w:h="15840"/>
       <w:pgMar w:top="1440" w:right="1440" w:bottom="1440" w:left="1440" w:header="720" w:footer="720" w:gutter="0"/>
       <w:cols w:space="720"/>
@@ -3981,7 +4248,7 @@
 </file>
 
 <file path=word/endnotes.xml><?xml version="1.0" encoding="utf-8"?>
-<w:endnotes xmlns:wpc="http://schemas.microsoft.com/office/word/2010/wordprocessingCanvas" xmlns:mo="http://schemas.microsoft.com/office/mac/office/2008/main" xmlns:mc="http://schemas.openxmlformats.org/markup-compatibility/2006" xmlns:mv="urn:schemas-microsoft-com:mac:vml" xmlns:o="urn:schemas-microsoft-com:office:office" xmlns:r="http://schemas.openxmlformats.org/officeDocument/2006/relationships" xmlns:m="http://schemas.openxmlformats.org/officeDocument/2006/math" xmlns:v="urn:schemas-microsoft-com:vml" xmlns:wp14="http://schemas.microsoft.com/office/word/2010/wordprocessingDrawing" xmlns:wp="http://schemas.openxmlformats.org/drawingml/2006/wordprocessingDrawing" xmlns:w10="urn:schemas-microsoft-com:office:word" xmlns:w="http://schemas.openxmlformats.org/wordprocessingml/2006/main" xmlns:w14="http://schemas.microsoft.com/office/word/2010/wordml" xmlns:w15="http://schemas.microsoft.com/office/word/2012/wordml" xmlns:wpg="http://schemas.microsoft.com/office/word/2010/wordprocessingGroup" xmlns:wpi="http://schemas.microsoft.com/office/word/2010/wordprocessingInk" xmlns:wne="http://schemas.microsoft.com/office/word/2006/wordml" xmlns:wps="http://schemas.microsoft.com/office/word/2010/wordprocessingShape" mc:Ignorable="w14 w15 wp14">
+<w:endnotes xmlns:wpc="http://schemas.microsoft.com/office/word/2010/wordprocessingCanvas" xmlns:mc="http://schemas.openxmlformats.org/markup-compatibility/2006" xmlns:o="urn:schemas-microsoft-com:office:office" xmlns:r="http://schemas.openxmlformats.org/officeDocument/2006/relationships" xmlns:m="http://schemas.openxmlformats.org/officeDocument/2006/math" xmlns:v="urn:schemas-microsoft-com:vml" xmlns:wp14="http://schemas.microsoft.com/office/word/2010/wordprocessingDrawing" xmlns:wp="http://schemas.openxmlformats.org/drawingml/2006/wordprocessingDrawing" xmlns:w10="urn:schemas-microsoft-com:office:word" xmlns:w="http://schemas.openxmlformats.org/wordprocessingml/2006/main" xmlns:w14="http://schemas.microsoft.com/office/word/2010/wordml" xmlns:w15="http://schemas.microsoft.com/office/word/2012/wordml" xmlns:wpg="http://schemas.microsoft.com/office/word/2010/wordprocessingGroup" xmlns:wpi="http://schemas.microsoft.com/office/word/2010/wordprocessingInk" xmlns:wne="http://schemas.microsoft.com/office/word/2006/wordml" xmlns:wps="http://schemas.microsoft.com/office/word/2010/wordprocessingShape" mc:Ignorable="w14 w15 wp14">
   <w:endnote w:type="separator" w:id="-1">
     <w:p>
       <w:pPr>
@@ -4002,11 +4269,28 @@
       </w:r>
     </w:p>
   </w:endnote>
+  <w:endnote w:type="continuationNotice" w:id="1">
+    <w:p>
+      <w:pPr>
+        <w:spacing w:after="0" w:line="240" w:lineRule="auto"/>
+      </w:pPr>
+    </w:p>
+  </w:endnote>
 </w:endnotes>
 </file>
 
+<file path=word/footer1.xml><?xml version="1.0" encoding="utf-8"?>
+<w:ftr xmlns:wpc="http://schemas.microsoft.com/office/word/2010/wordprocessingCanvas" xmlns:mc="http://schemas.openxmlformats.org/markup-compatibility/2006" xmlns:o="urn:schemas-microsoft-com:office:office" xmlns:r="http://schemas.openxmlformats.org/officeDocument/2006/relationships" xmlns:m="http://schemas.openxmlformats.org/officeDocument/2006/math" xmlns:v="urn:schemas-microsoft-com:vml" xmlns:wp14="http://schemas.microsoft.com/office/word/2010/wordprocessingDrawing" xmlns:wp="http://schemas.openxmlformats.org/drawingml/2006/wordprocessingDrawing" xmlns:w10="urn:schemas-microsoft-com:office:word" xmlns:w="http://schemas.openxmlformats.org/wordprocessingml/2006/main" xmlns:w14="http://schemas.microsoft.com/office/word/2010/wordml" xmlns:w15="http://schemas.microsoft.com/office/word/2012/wordml" xmlns:wpg="http://schemas.microsoft.com/office/word/2010/wordprocessingGroup" xmlns:wpi="http://schemas.microsoft.com/office/word/2010/wordprocessingInk" xmlns:wne="http://schemas.microsoft.com/office/word/2006/wordml" xmlns:wps="http://schemas.microsoft.com/office/word/2010/wordprocessingShape" mc:Ignorable="w14 w15 wp14">
+  <w:p>
+    <w:pPr>
+      <w:pStyle w:val="Footer"/>
+    </w:pPr>
+  </w:p>
+</w:ftr>
+</file>
+
 <file path=word/footnotes.xml><?xml version="1.0" encoding="utf-8"?>
-<w:footnotes xmlns:wpc="http://schemas.microsoft.com/office/word/2010/wordprocessingCanvas" xmlns:mo="http://schemas.microsoft.com/office/mac/office/2008/main" xmlns:mc="http://schemas.openxmlformats.org/markup-compatibility/2006" xmlns:mv="urn:schemas-microsoft-com:mac:vml" xmlns:o="urn:schemas-microsoft-com:office:office" xmlns:r="http://schemas.openxmlformats.org/officeDocument/2006/relationships" xmlns:m="http://schemas.openxmlformats.org/officeDocument/2006/math" xmlns:v="urn:schemas-microsoft-com:vml" xmlns:wp14="http://schemas.microsoft.com/office/word/2010/wordprocessingDrawing" xmlns:wp="http://schemas.openxmlformats.org/drawingml/2006/wordprocessingDrawing" xmlns:w10="urn:schemas-microsoft-com:office:word" xmlns:w="http://schemas.openxmlformats.org/wordprocessingml/2006/main" xmlns:w14="http://schemas.microsoft.com/office/word/2010/wordml" xmlns:w15="http://schemas.microsoft.com/office/word/2012/wordml" xmlns:wpg="http://schemas.microsoft.com/office/word/2010/wordprocessingGroup" xmlns:wpi="http://schemas.microsoft.com/office/word/2010/wordprocessingInk" xmlns:wne="http://schemas.microsoft.com/office/word/2006/wordml" xmlns:wps="http://schemas.microsoft.com/office/word/2010/wordprocessingShape" mc:Ignorable="w14 w15 wp14">
+<w:footnotes xmlns:wpc="http://schemas.microsoft.com/office/word/2010/wordprocessingCanvas" xmlns:mc="http://schemas.openxmlformats.org/markup-compatibility/2006" xmlns:o="urn:schemas-microsoft-com:office:office" xmlns:r="http://schemas.openxmlformats.org/officeDocument/2006/relationships" xmlns:m="http://schemas.openxmlformats.org/officeDocument/2006/math" xmlns:v="urn:schemas-microsoft-com:vml" xmlns:wp14="http://schemas.microsoft.com/office/word/2010/wordprocessingDrawing" xmlns:wp="http://schemas.openxmlformats.org/drawingml/2006/wordprocessingDrawing" xmlns:w10="urn:schemas-microsoft-com:office:word" xmlns:w="http://schemas.openxmlformats.org/wordprocessingml/2006/main" xmlns:w14="http://schemas.microsoft.com/office/word/2010/wordml" xmlns:w15="http://schemas.microsoft.com/office/word/2012/wordml" xmlns:wpg="http://schemas.microsoft.com/office/word/2010/wordprocessingGroup" xmlns:wpi="http://schemas.microsoft.com/office/word/2010/wordprocessingInk" xmlns:wne="http://schemas.microsoft.com/office/word/2006/wordml" xmlns:wps="http://schemas.microsoft.com/office/word/2010/wordprocessingShape" mc:Ignorable="w14 w15 wp14">
   <w:footnote w:type="separator" w:id="-1">
     <w:p>
       <w:pPr>
@@ -4027,11 +4311,28 @@
       </w:r>
     </w:p>
   </w:footnote>
+  <w:footnote w:type="continuationNotice" w:id="1">
+    <w:p>
+      <w:pPr>
+        <w:spacing w:after="0" w:line="240" w:lineRule="auto"/>
+      </w:pPr>
+    </w:p>
+  </w:footnote>
 </w:footnotes>
 </file>
 
+<file path=word/header1.xml><?xml version="1.0" encoding="utf-8"?>
+<w:hdr xmlns:wpc="http://schemas.microsoft.com/office/word/2010/wordprocessingCanvas" xmlns:mc="http://schemas.openxmlformats.org/markup-compatibility/2006" xmlns:o="urn:schemas-microsoft-com:office:office" xmlns:r="http://schemas.openxmlformats.org/officeDocument/2006/relationships" xmlns:m="http://schemas.openxmlformats.org/officeDocument/2006/math" xmlns:v="urn:schemas-microsoft-com:vml" xmlns:wp14="http://schemas.microsoft.com/office/word/2010/wordprocessingDrawing" xmlns:wp="http://schemas.openxmlformats.org/drawingml/2006/wordprocessingDrawing" xmlns:w10="urn:schemas-microsoft-com:office:word" xmlns:w="http://schemas.openxmlformats.org/wordprocessingml/2006/main" xmlns:w14="http://schemas.microsoft.com/office/word/2010/wordml" xmlns:w15="http://schemas.microsoft.com/office/word/2012/wordml" xmlns:wpg="http://schemas.microsoft.com/office/word/2010/wordprocessingGroup" xmlns:wpi="http://schemas.microsoft.com/office/word/2010/wordprocessingInk" xmlns:wne="http://schemas.microsoft.com/office/word/2006/wordml" xmlns:wps="http://schemas.microsoft.com/office/word/2010/wordprocessingShape" mc:Ignorable="w14 w15 wp14">
+  <w:p>
+    <w:pPr>
+      <w:pStyle w:val="Header"/>
+    </w:pPr>
+  </w:p>
+</w:hdr>
+</file>
+
 <file path=word/numbering.xml><?xml version="1.0" encoding="utf-8"?>
-<w:numbering xmlns:wpc="http://schemas.microsoft.com/office/word/2010/wordprocessingCanvas" xmlns:mo="http://schemas.microsoft.com/office/mac/office/2008/main" xmlns:mc="http://schemas.openxmlformats.org/markup-compatibility/2006" xmlns:mv="urn:schemas-microsoft-com:mac:vml" xmlns:o="urn:schemas-microsoft-com:office:office" xmlns:r="http://schemas.openxmlformats.org/officeDocument/2006/relationships" xmlns:m="http://schemas.openxmlformats.org/officeDocument/2006/math" xmlns:v="urn:schemas-microsoft-com:vml" xmlns:wp14="http://schemas.microsoft.com/office/word/2010/wordprocessingDrawing" xmlns:wp="http://schemas.openxmlformats.org/drawingml/2006/wordprocessingDrawing" xmlns:w10="urn:schemas-microsoft-com:office:word" xmlns:w="http://schemas.openxmlformats.org/wordprocessingml/2006/main" xmlns:w14="http://schemas.microsoft.com/office/word/2010/wordml" xmlns:w15="http://schemas.microsoft.com/office/word/2012/wordml" xmlns:wpg="http://schemas.microsoft.com/office/word/2010/wordprocessingGroup" xmlns:wpi="http://schemas.microsoft.com/office/word/2010/wordprocessingInk" xmlns:wne="http://schemas.microsoft.com/office/word/2006/wordml" xmlns:wps="http://schemas.microsoft.com/office/word/2010/wordprocessingShape" mc:Ignorable="w14 w15 wp14">
+<w:numbering xmlns:wpc="http://schemas.microsoft.com/office/word/2010/wordprocessingCanvas" xmlns:mc="http://schemas.openxmlformats.org/markup-compatibility/2006" xmlns:o="urn:schemas-microsoft-com:office:office" xmlns:r="http://schemas.openxmlformats.org/officeDocument/2006/relationships" xmlns:m="http://schemas.openxmlformats.org/officeDocument/2006/math" xmlns:v="urn:schemas-microsoft-com:vml" xmlns:wp14="http://schemas.microsoft.com/office/word/2010/wordprocessingDrawing" xmlns:wp="http://schemas.openxmlformats.org/drawingml/2006/wordprocessingDrawing" xmlns:w10="urn:schemas-microsoft-com:office:word" xmlns:w="http://schemas.openxmlformats.org/wordprocessingml/2006/main" xmlns:w14="http://schemas.microsoft.com/office/word/2010/wordml" xmlns:w15="http://schemas.microsoft.com/office/word/2012/wordml" xmlns:wpg="http://schemas.microsoft.com/office/word/2010/wordprocessingGroup" xmlns:wpi="http://schemas.microsoft.com/office/word/2010/wordprocessingInk" xmlns:wne="http://schemas.microsoft.com/office/word/2006/wordml" xmlns:wps="http://schemas.microsoft.com/office/word/2010/wordprocessingShape" mc:Ignorable="w14 w15 wp14">
   <w:abstractNum w:abstractNumId="0">
     <w:nsid w:val="1CA35DAA"/>
     <w:multiLevelType w:val="hybridMultilevel"/>
@@ -4972,7 +5273,7 @@
       </w:pPr>
     </w:pPrDefault>
   </w:docDefaults>
-  <w:latentStyles w:defLockedState="0" w:defUIPriority="99" w:defSemiHidden="0" w:defUnhideWhenUsed="0" w:defQFormat="0" w:count="382">
+  <w:latentStyles w:defLockedState="0" w:defUIPriority="99" w:defSemiHidden="0" w:defUnhideWhenUsed="0" w:defQFormat="0" w:count="371">
     <w:lsdException w:name="Normal" w:uiPriority="0" w:qFormat="1"/>
     <w:lsdException w:name="heading 1" w:uiPriority="9" w:qFormat="1"/>
     <w:lsdException w:name="heading 2" w:semiHidden="1" w:uiPriority="9" w:unhideWhenUsed="1" w:qFormat="1"/>
@@ -5344,8 +5645,6 @@
     <w:lsdException w:name="List Table 5 Dark Accent 6" w:uiPriority="50"/>
     <w:lsdException w:name="List Table 6 Colorful Accent 6" w:uiPriority="51"/>
     <w:lsdException w:name="List Table 7 Colorful Accent 6" w:uiPriority="52"/>
-    <w:lsdException w:name="Mention" w:semiHidden="1" w:unhideWhenUsed="1"/>
-    <w:lsdException w:name="Smart Hyperlink" w:semiHidden="1" w:unhideWhenUsed="1"/>
   </w:latentStyles>
   <w:style w:type="paragraph" w:default="1" w:styleId="Normal">
     <w:name w:val="Normal"/>
@@ -5468,6 +5767,46 @@
     <w:rPr>
       <w:color w:val="0563C1" w:themeColor="hyperlink"/>
       <w:u w:val="single"/>
+    </w:rPr>
+  </w:style>
+  <w:style w:type="paragraph" w:styleId="Revision">
+    <w:name w:val="Revision"/>
+    <w:hidden/>
+    <w:uiPriority w:val="99"/>
+    <w:semiHidden/>
+    <w:rsid w:val="000D31FE"/>
+    <w:pPr>
+      <w:spacing w:after="0" w:line="240" w:lineRule="auto"/>
+    </w:pPr>
+  </w:style>
+  <w:style w:type="paragraph" w:styleId="BalloonText">
+    <w:name w:val="Balloon Text"/>
+    <w:basedOn w:val="Normal"/>
+    <w:link w:val="BalloonTextChar"/>
+    <w:uiPriority w:val="99"/>
+    <w:semiHidden/>
+    <w:unhideWhenUsed/>
+    <w:rsid w:val="000D31FE"/>
+    <w:pPr>
+      <w:spacing w:after="0" w:line="240" w:lineRule="auto"/>
+    </w:pPr>
+    <w:rPr>
+      <w:rFonts w:ascii="Segoe UI" w:hAnsi="Segoe UI" w:cs="Segoe UI"/>
+      <w:sz w:val="18"/>
+      <w:szCs w:val="18"/>
+    </w:rPr>
+  </w:style>
+  <w:style w:type="character" w:customStyle="1" w:styleId="BalloonTextChar">
+    <w:name w:val="Balloon Text Char"/>
+    <w:basedOn w:val="DefaultParagraphFont"/>
+    <w:link w:val="BalloonText"/>
+    <w:uiPriority w:val="99"/>
+    <w:semiHidden/>
+    <w:rsid w:val="000D31FE"/>
+    <w:rPr>
+      <w:rFonts w:ascii="Segoe UI" w:hAnsi="Segoe UI" w:cs="Segoe UI"/>
+      <w:sz w:val="18"/>
+      <w:szCs w:val="18"/>
     </w:rPr>
   </w:style>
 </w:styles>
@@ -5766,4 +6105,16 @@
     </a:ext>
   </a:extLst>
 </a:theme>
+</file>
+
+<file path=customXml/item1.xml><?xml version="1.0" encoding="utf-8"?>
+<b:Sources xmlns:b="http://schemas.openxmlformats.org/officeDocument/2006/bibliography" xmlns="http://schemas.openxmlformats.org/officeDocument/2006/bibliography" SelectedStyle="\APASixthEditionOfficeOnline.xsl" StyleName="APA" Version="6"/>
+</file>
+
+<file path=customXml/itemProps1.xml><?xml version="1.0" encoding="utf-8"?>
+<ds:datastoreItem xmlns:ds="http://schemas.openxmlformats.org/officeDocument/2006/customXml" ds:itemID="{C6DB9180-C8F0-4342-A9D4-A76D6157F824}">
+  <ds:schemaRefs>
+    <ds:schemaRef ds:uri="http://schemas.openxmlformats.org/officeDocument/2006/bibliography"/>
+  </ds:schemaRefs>
+</ds:datastoreItem>
 </file>
</xml_diff>

<commit_message>
added Dals 10 projects to list
</commit_message>
<xml_diff>
--- a/Project Choices.docx
+++ b/Project Choices.docx
@@ -1,6 +1,6 @@
 
 <file path=word/document.xml><?xml version="1.0" encoding="utf-8"?>
-<w:document xmlns:wpc="http://schemas.microsoft.com/office/word/2010/wordprocessingCanvas" xmlns:cx="http://schemas.microsoft.com/office/drawing/2014/chartex" xmlns:cx1="http://schemas.microsoft.com/office/drawing/2015/9/8/chartex" xmlns:cx2="http://schemas.microsoft.com/office/drawing/2015/10/21/chartex" xmlns:cx3="http://schemas.microsoft.com/office/drawing/2016/5/9/chartex" xmlns:cx4="http://schemas.microsoft.com/office/drawing/2016/5/10/chartex" xmlns:cx5="http://schemas.microsoft.com/office/drawing/2016/5/11/chartex" xmlns:cx6="http://schemas.microsoft.com/office/drawing/2016/5/12/chartex" xmlns:cx7="http://schemas.microsoft.com/office/drawing/2016/5/13/chartex" xmlns:cx8="http://schemas.microsoft.com/office/drawing/2016/5/14/chartex" xmlns:mc="http://schemas.openxmlformats.org/markup-compatibility/2006" xmlns:aink="http://schemas.microsoft.com/office/drawing/2016/ink" xmlns:am3d="http://schemas.microsoft.com/office/drawing/2017/model3d" xmlns:o="urn:schemas-microsoft-com:office:office" xmlns:r="http://schemas.openxmlformats.org/officeDocument/2006/relationships" xmlns:m="http://schemas.openxmlformats.org/officeDocument/2006/math" xmlns:v="urn:schemas-microsoft-com:vml" xmlns:wp14="http://schemas.microsoft.com/office/word/2010/wordprocessingDrawing" xmlns:wp="http://schemas.openxmlformats.org/drawingml/2006/wordprocessingDrawing" xmlns:w10="urn:schemas-microsoft-com:office:word" xmlns:w="http://schemas.openxmlformats.org/wordprocessingml/2006/main" xmlns:w14="http://schemas.microsoft.com/office/word/2010/wordml" xmlns:w15="http://schemas.microsoft.com/office/word/2012/wordml" xmlns:w16cid="http://schemas.microsoft.com/office/word/2016/wordml/cid" xmlns:w16se="http://schemas.microsoft.com/office/word/2015/wordml/symex" xmlns:wpg="http://schemas.microsoft.com/office/word/2010/wordprocessingGroup" xmlns:wpi="http://schemas.microsoft.com/office/word/2010/wordprocessingInk" xmlns:wne="http://schemas.microsoft.com/office/word/2006/wordml" xmlns:wps="http://schemas.microsoft.com/office/word/2010/wordprocessingShape" mc:Ignorable="w14 w15 w16se w16cid wp14">
+<w:document xmlns:ve="http://schemas.openxmlformats.org/markup-compatibility/2006" xmlns:o="urn:schemas-microsoft-com:office:office" xmlns:r="http://schemas.openxmlformats.org/officeDocument/2006/relationships" xmlns:m="http://schemas.openxmlformats.org/officeDocument/2006/math" xmlns:v="urn:schemas-microsoft-com:vml" xmlns:wp="http://schemas.openxmlformats.org/drawingml/2006/wordprocessingDrawing" xmlns:w10="urn:schemas-microsoft-com:office:word" xmlns:w="http://schemas.openxmlformats.org/wordprocessingml/2006/main" xmlns:wne="http://schemas.microsoft.com/office/word/2006/wordml">
   <w:body>
     <w:p>
       <w:pPr>
@@ -16,12 +16,12 @@
       <w:tblPr>
         <w:tblStyle w:val="TableGrid"/>
         <w:tblW w:w="0" w:type="auto"/>
-        <w:tblLook w:val="04A0" w:firstRow="1" w:lastRow="0" w:firstColumn="1" w:lastColumn="0" w:noHBand="0" w:noVBand="1"/>
+        <w:tblLook w:val="04A0"/>
       </w:tblPr>
       <w:tblGrid>
         <w:gridCol w:w="917"/>
-        <w:gridCol w:w="2555"/>
-        <w:gridCol w:w="5878"/>
+        <w:gridCol w:w="2569"/>
+        <w:gridCol w:w="5923"/>
       </w:tblGrid>
       <w:tr>
         <w:tc>
@@ -794,12 +794,12 @@
       <w:tblPr>
         <w:tblStyle w:val="TableGrid"/>
         <w:tblW w:w="0" w:type="auto"/>
-        <w:tblLook w:val="04A0" w:firstRow="1" w:lastRow="0" w:firstColumn="1" w:lastColumn="0" w:noHBand="0" w:noVBand="1"/>
+        <w:tblLook w:val="04A0"/>
       </w:tblPr>
       <w:tblGrid>
-        <w:gridCol w:w="841"/>
-        <w:gridCol w:w="2574"/>
-        <w:gridCol w:w="5935"/>
+        <w:gridCol w:w="837"/>
+        <w:gridCol w:w="2492"/>
+        <w:gridCol w:w="6247"/>
       </w:tblGrid>
       <w:tr>
         <w:tc>
@@ -905,20 +905,38 @@
                 <w:szCs w:val="24"/>
               </w:rPr>
             </w:pPr>
-          </w:p>
-        </w:tc>
-        <w:tc>
-          <w:tcPr>
-            <w:tcW w:w="5935" w:type="dxa"/>
-          </w:tcPr>
-          <w:p>
-            <w:pPr>
-              <w:rPr>
-                <w:rFonts w:cstheme="minorHAnsi"/>
-                <w:sz w:val="24"/>
-                <w:szCs w:val="24"/>
-              </w:rPr>
-            </w:pPr>
+            <w:proofErr w:type="spellStart"/>
+            <w:r>
+              <w:rPr>
+                <w:rFonts w:cstheme="minorHAnsi"/>
+                <w:sz w:val="24"/>
+                <w:szCs w:val="24"/>
+              </w:rPr>
+              <w:t>EssentialsX</w:t>
+            </w:r>
+            <w:proofErr w:type="spellEnd"/>
+          </w:p>
+        </w:tc>
+        <w:tc>
+          <w:tcPr>
+            <w:tcW w:w="5935" w:type="dxa"/>
+          </w:tcPr>
+          <w:p>
+            <w:pPr>
+              <w:rPr>
+                <w:rFonts w:cstheme="minorHAnsi"/>
+                <w:sz w:val="24"/>
+                <w:szCs w:val="24"/>
+              </w:rPr>
+            </w:pPr>
+            <w:r>
+              <w:rPr>
+                <w:rFonts w:cstheme="minorHAnsi"/>
+                <w:sz w:val="24"/>
+                <w:szCs w:val="24"/>
+              </w:rPr>
+              <w:t>https://github.com/EssentialsX/Essentials</w:t>
+            </w:r>
           </w:p>
         </w:tc>
       </w:tr>
@@ -954,20 +972,38 @@
                 <w:szCs w:val="24"/>
               </w:rPr>
             </w:pPr>
-          </w:p>
-        </w:tc>
-        <w:tc>
-          <w:tcPr>
-            <w:tcW w:w="5935" w:type="dxa"/>
-          </w:tcPr>
-          <w:p>
-            <w:pPr>
-              <w:rPr>
-                <w:rFonts w:cstheme="minorHAnsi"/>
-                <w:sz w:val="24"/>
-                <w:szCs w:val="24"/>
-              </w:rPr>
-            </w:pPr>
+            <w:proofErr w:type="spellStart"/>
+            <w:r>
+              <w:rPr>
+                <w:rFonts w:cstheme="minorHAnsi"/>
+                <w:sz w:val="24"/>
+                <w:szCs w:val="24"/>
+              </w:rPr>
+              <w:t>GriefPrevention</w:t>
+            </w:r>
+            <w:proofErr w:type="spellEnd"/>
+          </w:p>
+        </w:tc>
+        <w:tc>
+          <w:tcPr>
+            <w:tcW w:w="5935" w:type="dxa"/>
+          </w:tcPr>
+          <w:p>
+            <w:pPr>
+              <w:rPr>
+                <w:rFonts w:cstheme="minorHAnsi"/>
+                <w:sz w:val="24"/>
+                <w:szCs w:val="24"/>
+              </w:rPr>
+            </w:pPr>
+            <w:r>
+              <w:rPr>
+                <w:rFonts w:cstheme="minorHAnsi"/>
+                <w:sz w:val="24"/>
+                <w:szCs w:val="24"/>
+              </w:rPr>
+              <w:t>https://github.com/TechFortress/GriefPrevention/</w:t>
+            </w:r>
           </w:p>
         </w:tc>
       </w:tr>
@@ -1003,20 +1039,38 @@
                 <w:szCs w:val="24"/>
               </w:rPr>
             </w:pPr>
-          </w:p>
-        </w:tc>
-        <w:tc>
-          <w:tcPr>
-            <w:tcW w:w="5935" w:type="dxa"/>
-          </w:tcPr>
-          <w:p>
-            <w:pPr>
-              <w:rPr>
-                <w:rFonts w:cstheme="minorHAnsi"/>
-                <w:sz w:val="24"/>
-                <w:szCs w:val="24"/>
-              </w:rPr>
-            </w:pPr>
+            <w:proofErr w:type="spellStart"/>
+            <w:r>
+              <w:rPr>
+                <w:rFonts w:cstheme="minorHAnsi"/>
+                <w:sz w:val="24"/>
+                <w:szCs w:val="24"/>
+              </w:rPr>
+              <w:t>PerWorldInventory</w:t>
+            </w:r>
+            <w:proofErr w:type="spellEnd"/>
+          </w:p>
+        </w:tc>
+        <w:tc>
+          <w:tcPr>
+            <w:tcW w:w="5935" w:type="dxa"/>
+          </w:tcPr>
+          <w:p>
+            <w:pPr>
+              <w:rPr>
+                <w:rFonts w:cstheme="minorHAnsi"/>
+                <w:sz w:val="24"/>
+                <w:szCs w:val="24"/>
+              </w:rPr>
+            </w:pPr>
+            <w:r>
+              <w:rPr>
+                <w:rFonts w:cstheme="minorHAnsi"/>
+                <w:sz w:val="24"/>
+                <w:szCs w:val="24"/>
+              </w:rPr>
+              <w:t>https://github.com/Gnat008/PerWorldInventory/tree/master</w:t>
+            </w:r>
           </w:p>
         </w:tc>
       </w:tr>
@@ -1052,20 +1106,38 @@
                 <w:szCs w:val="24"/>
               </w:rPr>
             </w:pPr>
-          </w:p>
-        </w:tc>
-        <w:tc>
-          <w:tcPr>
-            <w:tcW w:w="5935" w:type="dxa"/>
-          </w:tcPr>
-          <w:p>
-            <w:pPr>
-              <w:rPr>
-                <w:rFonts w:cstheme="minorHAnsi"/>
-                <w:sz w:val="24"/>
-                <w:szCs w:val="24"/>
-              </w:rPr>
-            </w:pPr>
+            <w:proofErr w:type="spellStart"/>
+            <w:r>
+              <w:rPr>
+                <w:rFonts w:cstheme="minorHAnsi"/>
+                <w:sz w:val="24"/>
+                <w:szCs w:val="24"/>
+              </w:rPr>
+              <w:t>WorldGuard</w:t>
+            </w:r>
+            <w:proofErr w:type="spellEnd"/>
+          </w:p>
+        </w:tc>
+        <w:tc>
+          <w:tcPr>
+            <w:tcW w:w="5935" w:type="dxa"/>
+          </w:tcPr>
+          <w:p>
+            <w:pPr>
+              <w:rPr>
+                <w:rFonts w:cstheme="minorHAnsi"/>
+                <w:sz w:val="24"/>
+                <w:szCs w:val="24"/>
+              </w:rPr>
+            </w:pPr>
+            <w:r>
+              <w:rPr>
+                <w:rFonts w:cstheme="minorHAnsi"/>
+                <w:sz w:val="24"/>
+                <w:szCs w:val="24"/>
+              </w:rPr>
+              <w:t>https://github.com/sk89q/worldguard</w:t>
+            </w:r>
           </w:p>
         </w:tc>
       </w:tr>
@@ -1101,20 +1173,38 @@
                 <w:szCs w:val="24"/>
               </w:rPr>
             </w:pPr>
-          </w:p>
-        </w:tc>
-        <w:tc>
-          <w:tcPr>
-            <w:tcW w:w="5935" w:type="dxa"/>
-          </w:tcPr>
-          <w:p>
-            <w:pPr>
-              <w:rPr>
-                <w:rFonts w:cstheme="minorHAnsi"/>
-                <w:sz w:val="24"/>
-                <w:szCs w:val="24"/>
-              </w:rPr>
-            </w:pPr>
+            <w:proofErr w:type="spellStart"/>
+            <w:r>
+              <w:rPr>
+                <w:rFonts w:cstheme="minorHAnsi"/>
+                <w:sz w:val="24"/>
+                <w:szCs w:val="24"/>
+              </w:rPr>
+              <w:t>WorldBorder</w:t>
+            </w:r>
+            <w:proofErr w:type="spellEnd"/>
+          </w:p>
+        </w:tc>
+        <w:tc>
+          <w:tcPr>
+            <w:tcW w:w="5935" w:type="dxa"/>
+          </w:tcPr>
+          <w:p>
+            <w:pPr>
+              <w:rPr>
+                <w:rFonts w:cstheme="minorHAnsi"/>
+                <w:sz w:val="24"/>
+                <w:szCs w:val="24"/>
+              </w:rPr>
+            </w:pPr>
+            <w:r>
+              <w:rPr>
+                <w:rFonts w:cstheme="minorHAnsi"/>
+                <w:sz w:val="24"/>
+                <w:szCs w:val="24"/>
+              </w:rPr>
+              <w:t>https://github.com/Brettflan/WorldBorder</w:t>
+            </w:r>
           </w:p>
         </w:tc>
       </w:tr>
@@ -1150,20 +1240,38 @@
                 <w:szCs w:val="24"/>
               </w:rPr>
             </w:pPr>
-          </w:p>
-        </w:tc>
-        <w:tc>
-          <w:tcPr>
-            <w:tcW w:w="5935" w:type="dxa"/>
-          </w:tcPr>
-          <w:p>
-            <w:pPr>
-              <w:rPr>
-                <w:rFonts w:cstheme="minorHAnsi"/>
-                <w:sz w:val="24"/>
-                <w:szCs w:val="24"/>
-              </w:rPr>
-            </w:pPr>
+            <w:proofErr w:type="spellStart"/>
+            <w:r>
+              <w:rPr>
+                <w:rFonts w:cstheme="minorHAnsi"/>
+                <w:sz w:val="24"/>
+                <w:szCs w:val="24"/>
+              </w:rPr>
+              <w:t>PlotSquared</w:t>
+            </w:r>
+            <w:proofErr w:type="spellEnd"/>
+          </w:p>
+        </w:tc>
+        <w:tc>
+          <w:tcPr>
+            <w:tcW w:w="5935" w:type="dxa"/>
+          </w:tcPr>
+          <w:p>
+            <w:pPr>
+              <w:rPr>
+                <w:rFonts w:cstheme="minorHAnsi"/>
+                <w:sz w:val="24"/>
+                <w:szCs w:val="24"/>
+              </w:rPr>
+            </w:pPr>
+            <w:r>
+              <w:rPr>
+                <w:rFonts w:cstheme="minorHAnsi"/>
+                <w:sz w:val="24"/>
+                <w:szCs w:val="24"/>
+              </w:rPr>
+              <w:t>https://github.com/IntellectualSites/PlotSquared</w:t>
+            </w:r>
           </w:p>
         </w:tc>
       </w:tr>
@@ -1199,20 +1307,38 @@
                 <w:szCs w:val="24"/>
               </w:rPr>
             </w:pPr>
-          </w:p>
-        </w:tc>
-        <w:tc>
-          <w:tcPr>
-            <w:tcW w:w="5935" w:type="dxa"/>
-          </w:tcPr>
-          <w:p>
-            <w:pPr>
-              <w:rPr>
-                <w:rFonts w:cstheme="minorHAnsi"/>
-                <w:sz w:val="24"/>
-                <w:szCs w:val="24"/>
-              </w:rPr>
-            </w:pPr>
+            <w:proofErr w:type="spellStart"/>
+            <w:r>
+              <w:rPr>
+                <w:rFonts w:cstheme="minorHAnsi"/>
+                <w:sz w:val="24"/>
+                <w:szCs w:val="24"/>
+              </w:rPr>
+              <w:t>ProtocolLib</w:t>
+            </w:r>
+            <w:proofErr w:type="spellEnd"/>
+          </w:p>
+        </w:tc>
+        <w:tc>
+          <w:tcPr>
+            <w:tcW w:w="5935" w:type="dxa"/>
+          </w:tcPr>
+          <w:p>
+            <w:pPr>
+              <w:rPr>
+                <w:rFonts w:cstheme="minorHAnsi"/>
+                <w:sz w:val="24"/>
+                <w:szCs w:val="24"/>
+              </w:rPr>
+            </w:pPr>
+            <w:r>
+              <w:rPr>
+                <w:rFonts w:cstheme="minorHAnsi"/>
+                <w:sz w:val="24"/>
+                <w:szCs w:val="24"/>
+              </w:rPr>
+              <w:t>https://github.com/dmulloy2/ProtocolLib/</w:t>
+            </w:r>
           </w:p>
         </w:tc>
       </w:tr>
@@ -1248,20 +1374,38 @@
                 <w:szCs w:val="24"/>
               </w:rPr>
             </w:pPr>
-          </w:p>
-        </w:tc>
-        <w:tc>
-          <w:tcPr>
-            <w:tcW w:w="5935" w:type="dxa"/>
-          </w:tcPr>
-          <w:p>
-            <w:pPr>
-              <w:rPr>
-                <w:rFonts w:cstheme="minorHAnsi"/>
-                <w:sz w:val="24"/>
-                <w:szCs w:val="24"/>
-              </w:rPr>
-            </w:pPr>
+            <w:proofErr w:type="spellStart"/>
+            <w:r>
+              <w:rPr>
+                <w:rFonts w:cstheme="minorHAnsi"/>
+                <w:sz w:val="24"/>
+                <w:szCs w:val="24"/>
+              </w:rPr>
+              <w:t>SuperVanish</w:t>
+            </w:r>
+            <w:proofErr w:type="spellEnd"/>
+          </w:p>
+        </w:tc>
+        <w:tc>
+          <w:tcPr>
+            <w:tcW w:w="5935" w:type="dxa"/>
+          </w:tcPr>
+          <w:p>
+            <w:pPr>
+              <w:rPr>
+                <w:rFonts w:cstheme="minorHAnsi"/>
+                <w:sz w:val="24"/>
+                <w:szCs w:val="24"/>
+              </w:rPr>
+            </w:pPr>
+            <w:r>
+              <w:rPr>
+                <w:rFonts w:cstheme="minorHAnsi"/>
+                <w:sz w:val="24"/>
+                <w:szCs w:val="24"/>
+              </w:rPr>
+              <w:t>https://github.com/MyzelYam/SuperVanish</w:t>
+            </w:r>
           </w:p>
         </w:tc>
       </w:tr>
@@ -1300,20 +1444,38 @@
                 <w:szCs w:val="24"/>
               </w:rPr>
             </w:pPr>
-          </w:p>
-        </w:tc>
-        <w:tc>
-          <w:tcPr>
-            <w:tcW w:w="5935" w:type="dxa"/>
-          </w:tcPr>
-          <w:p>
-            <w:pPr>
-              <w:rPr>
-                <w:rFonts w:cstheme="minorHAnsi"/>
-                <w:sz w:val="24"/>
-                <w:szCs w:val="24"/>
-              </w:rPr>
-            </w:pPr>
+            <w:proofErr w:type="spellStart"/>
+            <w:r>
+              <w:rPr>
+                <w:rFonts w:cstheme="minorHAnsi"/>
+                <w:sz w:val="24"/>
+                <w:szCs w:val="24"/>
+              </w:rPr>
+              <w:t>ViaVersion</w:t>
+            </w:r>
+            <w:proofErr w:type="spellEnd"/>
+          </w:p>
+        </w:tc>
+        <w:tc>
+          <w:tcPr>
+            <w:tcW w:w="5935" w:type="dxa"/>
+          </w:tcPr>
+          <w:p>
+            <w:pPr>
+              <w:rPr>
+                <w:rFonts w:cstheme="minorHAnsi"/>
+                <w:sz w:val="24"/>
+                <w:szCs w:val="24"/>
+              </w:rPr>
+            </w:pPr>
+            <w:r>
+              <w:rPr>
+                <w:rFonts w:cstheme="minorHAnsi"/>
+                <w:sz w:val="24"/>
+                <w:szCs w:val="24"/>
+              </w:rPr>
+              <w:t>https://github.com/MylesIsCool/ViaVersion</w:t>
+            </w:r>
           </w:p>
         </w:tc>
       </w:tr>
@@ -1352,20 +1514,38 @@
                 <w:szCs w:val="24"/>
               </w:rPr>
             </w:pPr>
-          </w:p>
-        </w:tc>
-        <w:tc>
-          <w:tcPr>
-            <w:tcW w:w="5935" w:type="dxa"/>
-          </w:tcPr>
-          <w:p>
-            <w:pPr>
-              <w:rPr>
-                <w:rFonts w:cstheme="minorHAnsi"/>
-                <w:sz w:val="24"/>
-                <w:szCs w:val="24"/>
-              </w:rPr>
-            </w:pPr>
+            <w:proofErr w:type="spellStart"/>
+            <w:r>
+              <w:rPr>
+                <w:rFonts w:cstheme="minorHAnsi"/>
+                <w:sz w:val="24"/>
+                <w:szCs w:val="24"/>
+              </w:rPr>
+              <w:t>WorldEdit</w:t>
+            </w:r>
+            <w:proofErr w:type="spellEnd"/>
+          </w:p>
+        </w:tc>
+        <w:tc>
+          <w:tcPr>
+            <w:tcW w:w="5935" w:type="dxa"/>
+          </w:tcPr>
+          <w:p>
+            <w:pPr>
+              <w:rPr>
+                <w:rFonts w:cstheme="minorHAnsi"/>
+                <w:sz w:val="24"/>
+                <w:szCs w:val="24"/>
+              </w:rPr>
+            </w:pPr>
+            <w:r>
+              <w:rPr>
+                <w:rFonts w:cstheme="minorHAnsi"/>
+                <w:sz w:val="24"/>
+                <w:szCs w:val="24"/>
+              </w:rPr>
+              <w:t>https://github.com/sk89q/worldedit</w:t>
+            </w:r>
           </w:p>
         </w:tc>
       </w:tr>
@@ -1393,12 +1573,12 @@
       <w:tblPr>
         <w:tblStyle w:val="TableGrid"/>
         <w:tblW w:w="0" w:type="auto"/>
-        <w:tblLook w:val="04A0" w:firstRow="1" w:lastRow="0" w:firstColumn="1" w:lastColumn="0" w:noHBand="0" w:noVBand="1"/>
+        <w:tblLook w:val="04A0"/>
       </w:tblPr>
       <w:tblGrid>
         <w:gridCol w:w="899"/>
-        <w:gridCol w:w="2559"/>
-        <w:gridCol w:w="5892"/>
+        <w:gridCol w:w="2574"/>
+        <w:gridCol w:w="5935"/>
       </w:tblGrid>
       <w:tr>
         <w:tc>
@@ -1990,19 +2170,19 @@
       <w:tblPr>
         <w:tblStyle w:val="TableGrid"/>
         <w:tblW w:w="0" w:type="auto"/>
-        <w:tblLook w:val="04A0" w:firstRow="1" w:lastRow="0" w:firstColumn="1" w:lastColumn="0" w:noHBand="0" w:noVBand="1"/>
+        <w:tblLook w:val="04A0"/>
         <w:tblPrChange w:id="0" w:author="Tony Tea" w:date="2018-04-02T00:00:00Z">
           <w:tblPr>
             <w:tblStyle w:val="TableGrid"/>
             <w:tblW w:w="0" w:type="auto"/>
-            <w:tblLook w:val="04A0" w:firstRow="1" w:lastRow="0" w:firstColumn="1" w:lastColumn="0" w:noHBand="0" w:noVBand="1"/>
+            <w:tblLook w:val="04A0"/>
           </w:tblPr>
         </w:tblPrChange>
       </w:tblPr>
       <w:tblGrid>
         <w:gridCol w:w="922"/>
-        <w:gridCol w:w="2526"/>
-        <w:gridCol w:w="5902"/>
+        <w:gridCol w:w="2574"/>
+        <w:gridCol w:w="5935"/>
         <w:tblGridChange w:id="1">
           <w:tblGrid>
             <w:gridCol w:w="880"/>
@@ -3038,12 +3218,12 @@
       <w:tblPr>
         <w:tblStyle w:val="TableGrid"/>
         <w:tblW w:w="0" w:type="auto"/>
-        <w:tblLook w:val="04A0" w:firstRow="1" w:lastRow="0" w:firstColumn="1" w:lastColumn="0" w:noHBand="0" w:noVBand="1"/>
+        <w:tblLook w:val="04A0"/>
       </w:tblPr>
       <w:tblGrid>
         <w:gridCol w:w="1092"/>
-        <w:gridCol w:w="2438"/>
-        <w:gridCol w:w="5820"/>
+        <w:gridCol w:w="2560"/>
+        <w:gridCol w:w="5924"/>
       </w:tblGrid>
       <w:tr>
         <w:tc>
@@ -3832,7 +4012,7 @@
       <w:tblPr>
         <w:tblStyle w:val="TableGrid"/>
         <w:tblW w:w="0" w:type="auto"/>
-        <w:tblLook w:val="04A0" w:firstRow="1" w:lastRow="0" w:firstColumn="1" w:lastColumn="0" w:noHBand="0" w:noVBand="1"/>
+        <w:tblLook w:val="04A0"/>
       </w:tblPr>
       <w:tblGrid>
         <w:gridCol w:w="841"/>
@@ -3860,7 +4040,6 @@
                 <w:sz w:val="24"/>
                 <w:szCs w:val="24"/>
               </w:rPr>
-              <w:lastRenderedPageBreak/>
               <w:t>Logan</w:t>
             </w:r>
           </w:p>
@@ -4638,12 +4817,12 @@
       <w:tblPr>
         <w:tblStyle w:val="TableGrid"/>
         <w:tblW w:w="0" w:type="auto"/>
-        <w:tblLook w:val="04A0" w:firstRow="1" w:lastRow="0" w:firstColumn="1" w:lastColumn="0" w:noHBand="0" w:noVBand="1"/>
+        <w:tblLook w:val="04A0"/>
       </w:tblPr>
       <w:tblGrid>
         <w:gridCol w:w="897"/>
-        <w:gridCol w:w="2543"/>
-        <w:gridCol w:w="5910"/>
+        <w:gridCol w:w="2574"/>
+        <w:gridCol w:w="5935"/>
       </w:tblGrid>
       <w:tr>
         <w:tc>
@@ -5082,13 +5261,23 @@
                 <w:szCs w:val="24"/>
               </w:rPr>
             </w:pPr>
-            <w:r>
-              <w:rPr>
-                <w:rFonts w:cstheme="minorHAnsi"/>
-                <w:sz w:val="24"/>
-                <w:szCs w:val="24"/>
-              </w:rPr>
-              <w:t xml:space="preserve">Kore – </w:t>
+            <w:proofErr w:type="spellStart"/>
+            <w:r>
+              <w:rPr>
+                <w:rFonts w:cstheme="minorHAnsi"/>
+                <w:sz w:val="24"/>
+                <w:szCs w:val="24"/>
+              </w:rPr>
+              <w:t>Kore</w:t>
+            </w:r>
+            <w:proofErr w:type="spellEnd"/>
+            <w:r>
+              <w:rPr>
+                <w:rFonts w:cstheme="minorHAnsi"/>
+                <w:sz w:val="24"/>
+                <w:szCs w:val="24"/>
+              </w:rPr>
+              <w:t xml:space="preserve"> – </w:t>
             </w:r>
             <w:proofErr w:type="spellStart"/>
             <w:r>
@@ -5431,12 +5620,12 @@
       <w:tblPr>
         <w:tblStyle w:val="TableGrid"/>
         <w:tblW w:w="0" w:type="auto"/>
-        <w:tblLook w:val="04A0" w:firstRow="1" w:lastRow="0" w:firstColumn="1" w:lastColumn="0" w:noHBand="0" w:noVBand="1"/>
+        <w:tblLook w:val="04A0"/>
       </w:tblPr>
       <w:tblGrid>
         <w:gridCol w:w="1308"/>
-        <w:gridCol w:w="2450"/>
-        <w:gridCol w:w="5592"/>
+        <w:gridCol w:w="2510"/>
+        <w:gridCol w:w="5758"/>
       </w:tblGrid>
       <w:tr>
         <w:tc>
@@ -6030,12 +6219,12 @@
       <w:tblPr>
         <w:tblStyle w:val="TableGrid"/>
         <w:tblW w:w="0" w:type="auto"/>
-        <w:tblLook w:val="04A0" w:firstRow="1" w:lastRow="0" w:firstColumn="1" w:lastColumn="0" w:noHBand="0" w:noVBand="1"/>
+        <w:tblLook w:val="04A0"/>
       </w:tblPr>
       <w:tblGrid>
-        <w:gridCol w:w="773"/>
+        <w:gridCol w:w="797"/>
         <w:gridCol w:w="3199"/>
-        <w:gridCol w:w="5378"/>
+        <w:gridCol w:w="5580"/>
       </w:tblGrid>
       <w:tr>
         <w:tc>
@@ -6948,7 +7137,7 @@
       <w:tblPr>
         <w:tblStyle w:val="TableGrid"/>
         <w:tblW w:w="0" w:type="auto"/>
-        <w:tblLook w:val="04A0" w:firstRow="1" w:lastRow="0" w:firstColumn="1" w:lastColumn="0" w:noHBand="0" w:noVBand="1"/>
+        <w:tblLook w:val="04A0"/>
       </w:tblPr>
       <w:tblGrid>
         <w:gridCol w:w="841"/>
@@ -7754,7 +7943,7 @@
 </file>
 
 <file path=word/endnotes.xml><?xml version="1.0" encoding="utf-8"?>
-<w:endnotes xmlns:wpc="http://schemas.microsoft.com/office/word/2010/wordprocessingCanvas" xmlns:cx="http://schemas.microsoft.com/office/drawing/2014/chartex" xmlns:cx1="http://schemas.microsoft.com/office/drawing/2015/9/8/chartex" xmlns:cx2="http://schemas.microsoft.com/office/drawing/2015/10/21/chartex" xmlns:cx3="http://schemas.microsoft.com/office/drawing/2016/5/9/chartex" xmlns:cx4="http://schemas.microsoft.com/office/drawing/2016/5/10/chartex" xmlns:cx5="http://schemas.microsoft.com/office/drawing/2016/5/11/chartex" xmlns:cx6="http://schemas.microsoft.com/office/drawing/2016/5/12/chartex" xmlns:cx7="http://schemas.microsoft.com/office/drawing/2016/5/13/chartex" xmlns:cx8="http://schemas.microsoft.com/office/drawing/2016/5/14/chartex" xmlns:mc="http://schemas.openxmlformats.org/markup-compatibility/2006" xmlns:aink="http://schemas.microsoft.com/office/drawing/2016/ink" xmlns:am3d="http://schemas.microsoft.com/office/drawing/2017/model3d" xmlns:o="urn:schemas-microsoft-com:office:office" xmlns:r="http://schemas.openxmlformats.org/officeDocument/2006/relationships" xmlns:m="http://schemas.openxmlformats.org/officeDocument/2006/math" xmlns:v="urn:schemas-microsoft-com:vml" xmlns:wp14="http://schemas.microsoft.com/office/word/2010/wordprocessingDrawing" xmlns:wp="http://schemas.openxmlformats.org/drawingml/2006/wordprocessingDrawing" xmlns:w10="urn:schemas-microsoft-com:office:word" xmlns:w="http://schemas.openxmlformats.org/wordprocessingml/2006/main" xmlns:w14="http://schemas.microsoft.com/office/word/2010/wordml" xmlns:w15="http://schemas.microsoft.com/office/word/2012/wordml" xmlns:w16cid="http://schemas.microsoft.com/office/word/2016/wordml/cid" xmlns:w16se="http://schemas.microsoft.com/office/word/2015/wordml/symex" xmlns:wpg="http://schemas.microsoft.com/office/word/2010/wordprocessingGroup" xmlns:wpi="http://schemas.microsoft.com/office/word/2010/wordprocessingInk" xmlns:wne="http://schemas.microsoft.com/office/word/2006/wordml" xmlns:wps="http://schemas.microsoft.com/office/word/2010/wordprocessingShape" mc:Ignorable="w14 w15 w16se w16cid wp14">
+<w:endnotes xmlns:ve="http://schemas.openxmlformats.org/markup-compatibility/2006" xmlns:o="urn:schemas-microsoft-com:office:office" xmlns:r="http://schemas.openxmlformats.org/officeDocument/2006/relationships" xmlns:m="http://schemas.openxmlformats.org/officeDocument/2006/math" xmlns:v="urn:schemas-microsoft-com:vml" xmlns:wp="http://schemas.openxmlformats.org/drawingml/2006/wordprocessingDrawing" xmlns:w10="urn:schemas-microsoft-com:office:word" xmlns:w="http://schemas.openxmlformats.org/wordprocessingml/2006/main" xmlns:wne="http://schemas.microsoft.com/office/word/2006/wordml">
   <w:endnote w:type="separator" w:id="-1">
     <w:p>
       <w:pPr>
@@ -7786,7 +7975,7 @@
 </file>
 
 <file path=word/footer1.xml><?xml version="1.0" encoding="utf-8"?>
-<w:ftr xmlns:wpc="http://schemas.microsoft.com/office/word/2010/wordprocessingCanvas" xmlns:cx="http://schemas.microsoft.com/office/drawing/2014/chartex" xmlns:cx1="http://schemas.microsoft.com/office/drawing/2015/9/8/chartex" xmlns:cx2="http://schemas.microsoft.com/office/drawing/2015/10/21/chartex" xmlns:cx3="http://schemas.microsoft.com/office/drawing/2016/5/9/chartex" xmlns:cx4="http://schemas.microsoft.com/office/drawing/2016/5/10/chartex" xmlns:cx5="http://schemas.microsoft.com/office/drawing/2016/5/11/chartex" xmlns:cx6="http://schemas.microsoft.com/office/drawing/2016/5/12/chartex" xmlns:cx7="http://schemas.microsoft.com/office/drawing/2016/5/13/chartex" xmlns:cx8="http://schemas.microsoft.com/office/drawing/2016/5/14/chartex" xmlns:mc="http://schemas.openxmlformats.org/markup-compatibility/2006" xmlns:aink="http://schemas.microsoft.com/office/drawing/2016/ink" xmlns:am3d="http://schemas.microsoft.com/office/drawing/2017/model3d" xmlns:o="urn:schemas-microsoft-com:office:office" xmlns:r="http://schemas.openxmlformats.org/officeDocument/2006/relationships" xmlns:m="http://schemas.openxmlformats.org/officeDocument/2006/math" xmlns:v="urn:schemas-microsoft-com:vml" xmlns:wp14="http://schemas.microsoft.com/office/word/2010/wordprocessingDrawing" xmlns:wp="http://schemas.openxmlformats.org/drawingml/2006/wordprocessingDrawing" xmlns:w10="urn:schemas-microsoft-com:office:word" xmlns:w="http://schemas.openxmlformats.org/wordprocessingml/2006/main" xmlns:w14="http://schemas.microsoft.com/office/word/2010/wordml" xmlns:w15="http://schemas.microsoft.com/office/word/2012/wordml" xmlns:w16cid="http://schemas.microsoft.com/office/word/2016/wordml/cid" xmlns:w16se="http://schemas.microsoft.com/office/word/2015/wordml/symex" xmlns:wpg="http://schemas.microsoft.com/office/word/2010/wordprocessingGroup" xmlns:wpi="http://schemas.microsoft.com/office/word/2010/wordprocessingInk" xmlns:wne="http://schemas.microsoft.com/office/word/2006/wordml" xmlns:wps="http://schemas.microsoft.com/office/word/2010/wordprocessingShape" mc:Ignorable="w14 w15 w16se w16cid wp14">
+<w:ftr xmlns:ve="http://schemas.openxmlformats.org/markup-compatibility/2006" xmlns:o="urn:schemas-microsoft-com:office:office" xmlns:r="http://schemas.openxmlformats.org/officeDocument/2006/relationships" xmlns:m="http://schemas.openxmlformats.org/officeDocument/2006/math" xmlns:v="urn:schemas-microsoft-com:vml" xmlns:wp="http://schemas.openxmlformats.org/drawingml/2006/wordprocessingDrawing" xmlns:w10="urn:schemas-microsoft-com:office:word" xmlns:w="http://schemas.openxmlformats.org/wordprocessingml/2006/main" xmlns:wne="http://schemas.microsoft.com/office/word/2006/wordml">
   <w:p>
     <w:pPr>
       <w:pStyle w:val="Footer"/>
@@ -7796,7 +7985,7 @@
 </file>
 
 <file path=word/footnotes.xml><?xml version="1.0" encoding="utf-8"?>
-<w:footnotes xmlns:wpc="http://schemas.microsoft.com/office/word/2010/wordprocessingCanvas" xmlns:cx="http://schemas.microsoft.com/office/drawing/2014/chartex" xmlns:cx1="http://schemas.microsoft.com/office/drawing/2015/9/8/chartex" xmlns:cx2="http://schemas.microsoft.com/office/drawing/2015/10/21/chartex" xmlns:cx3="http://schemas.microsoft.com/office/drawing/2016/5/9/chartex" xmlns:cx4="http://schemas.microsoft.com/office/drawing/2016/5/10/chartex" xmlns:cx5="http://schemas.microsoft.com/office/drawing/2016/5/11/chartex" xmlns:cx6="http://schemas.microsoft.com/office/drawing/2016/5/12/chartex" xmlns:cx7="http://schemas.microsoft.com/office/drawing/2016/5/13/chartex" xmlns:cx8="http://schemas.microsoft.com/office/drawing/2016/5/14/chartex" xmlns:mc="http://schemas.openxmlformats.org/markup-compatibility/2006" xmlns:aink="http://schemas.microsoft.com/office/drawing/2016/ink" xmlns:am3d="http://schemas.microsoft.com/office/drawing/2017/model3d" xmlns:o="urn:schemas-microsoft-com:office:office" xmlns:r="http://schemas.openxmlformats.org/officeDocument/2006/relationships" xmlns:m="http://schemas.openxmlformats.org/officeDocument/2006/math" xmlns:v="urn:schemas-microsoft-com:vml" xmlns:wp14="http://schemas.microsoft.com/office/word/2010/wordprocessingDrawing" xmlns:wp="http://schemas.openxmlformats.org/drawingml/2006/wordprocessingDrawing" xmlns:w10="urn:schemas-microsoft-com:office:word" xmlns:w="http://schemas.openxmlformats.org/wordprocessingml/2006/main" xmlns:w14="http://schemas.microsoft.com/office/word/2010/wordml" xmlns:w15="http://schemas.microsoft.com/office/word/2012/wordml" xmlns:w16cid="http://schemas.microsoft.com/office/word/2016/wordml/cid" xmlns:w16se="http://schemas.microsoft.com/office/word/2015/wordml/symex" xmlns:wpg="http://schemas.microsoft.com/office/word/2010/wordprocessingGroup" xmlns:wpi="http://schemas.microsoft.com/office/word/2010/wordprocessingInk" xmlns:wne="http://schemas.microsoft.com/office/word/2006/wordml" xmlns:wps="http://schemas.microsoft.com/office/word/2010/wordprocessingShape" mc:Ignorable="w14 w15 w16se w16cid wp14">
+<w:footnotes xmlns:ve="http://schemas.openxmlformats.org/markup-compatibility/2006" xmlns:o="urn:schemas-microsoft-com:office:office" xmlns:r="http://schemas.openxmlformats.org/officeDocument/2006/relationships" xmlns:m="http://schemas.openxmlformats.org/officeDocument/2006/math" xmlns:v="urn:schemas-microsoft-com:vml" xmlns:wp="http://schemas.openxmlformats.org/drawingml/2006/wordprocessingDrawing" xmlns:w10="urn:schemas-microsoft-com:office:word" xmlns:w="http://schemas.openxmlformats.org/wordprocessingml/2006/main" xmlns:wne="http://schemas.microsoft.com/office/word/2006/wordml">
   <w:footnote w:type="separator" w:id="-1">
     <w:p>
       <w:pPr>
@@ -7828,7 +8017,7 @@
 </file>
 
 <file path=word/header1.xml><?xml version="1.0" encoding="utf-8"?>
-<w:hdr xmlns:wpc="http://schemas.microsoft.com/office/word/2010/wordprocessingCanvas" xmlns:cx="http://schemas.microsoft.com/office/drawing/2014/chartex" xmlns:cx1="http://schemas.microsoft.com/office/drawing/2015/9/8/chartex" xmlns:cx2="http://schemas.microsoft.com/office/drawing/2015/10/21/chartex" xmlns:cx3="http://schemas.microsoft.com/office/drawing/2016/5/9/chartex" xmlns:cx4="http://schemas.microsoft.com/office/drawing/2016/5/10/chartex" xmlns:cx5="http://schemas.microsoft.com/office/drawing/2016/5/11/chartex" xmlns:cx6="http://schemas.microsoft.com/office/drawing/2016/5/12/chartex" xmlns:cx7="http://schemas.microsoft.com/office/drawing/2016/5/13/chartex" xmlns:cx8="http://schemas.microsoft.com/office/drawing/2016/5/14/chartex" xmlns:mc="http://schemas.openxmlformats.org/markup-compatibility/2006" xmlns:aink="http://schemas.microsoft.com/office/drawing/2016/ink" xmlns:am3d="http://schemas.microsoft.com/office/drawing/2017/model3d" xmlns:o="urn:schemas-microsoft-com:office:office" xmlns:r="http://schemas.openxmlformats.org/officeDocument/2006/relationships" xmlns:m="http://schemas.openxmlformats.org/officeDocument/2006/math" xmlns:v="urn:schemas-microsoft-com:vml" xmlns:wp14="http://schemas.microsoft.com/office/word/2010/wordprocessingDrawing" xmlns:wp="http://schemas.openxmlformats.org/drawingml/2006/wordprocessingDrawing" xmlns:w10="urn:schemas-microsoft-com:office:word" xmlns:w="http://schemas.openxmlformats.org/wordprocessingml/2006/main" xmlns:w14="http://schemas.microsoft.com/office/word/2010/wordml" xmlns:w15="http://schemas.microsoft.com/office/word/2012/wordml" xmlns:w16cid="http://schemas.microsoft.com/office/word/2016/wordml/cid" xmlns:w16se="http://schemas.microsoft.com/office/word/2015/wordml/symex" xmlns:wpg="http://schemas.microsoft.com/office/word/2010/wordprocessingGroup" xmlns:wpi="http://schemas.microsoft.com/office/word/2010/wordprocessingInk" xmlns:wne="http://schemas.microsoft.com/office/word/2006/wordml" xmlns:wps="http://schemas.microsoft.com/office/word/2010/wordprocessingShape" mc:Ignorable="w14 w15 w16se w16cid wp14">
+<w:hdr xmlns:ve="http://schemas.openxmlformats.org/markup-compatibility/2006" xmlns:o="urn:schemas-microsoft-com:office:office" xmlns:r="http://schemas.openxmlformats.org/officeDocument/2006/relationships" xmlns:m="http://schemas.openxmlformats.org/officeDocument/2006/math" xmlns:v="urn:schemas-microsoft-com:vml" xmlns:wp="http://schemas.openxmlformats.org/drawingml/2006/wordprocessingDrawing" xmlns:w10="urn:schemas-microsoft-com:office:word" xmlns:w="http://schemas.openxmlformats.org/wordprocessingml/2006/main" xmlns:wne="http://schemas.microsoft.com/office/word/2006/wordml">
   <w:p>
     <w:pPr>
       <w:pStyle w:val="Header"/>
@@ -7838,8 +8027,8 @@
 </file>
 
 <file path=word/numbering.xml><?xml version="1.0" encoding="utf-8"?>
-<w:numbering xmlns:wpc="http://schemas.microsoft.com/office/word/2010/wordprocessingCanvas" xmlns:cx="http://schemas.microsoft.com/office/drawing/2014/chartex" xmlns:cx1="http://schemas.microsoft.com/office/drawing/2015/9/8/chartex" xmlns:cx2="http://schemas.microsoft.com/office/drawing/2015/10/21/chartex" xmlns:cx3="http://schemas.microsoft.com/office/drawing/2016/5/9/chartex" xmlns:cx4="http://schemas.microsoft.com/office/drawing/2016/5/10/chartex" xmlns:cx5="http://schemas.microsoft.com/office/drawing/2016/5/11/chartex" xmlns:cx6="http://schemas.microsoft.com/office/drawing/2016/5/12/chartex" xmlns:cx7="http://schemas.microsoft.com/office/drawing/2016/5/13/chartex" xmlns:cx8="http://schemas.microsoft.com/office/drawing/2016/5/14/chartex" xmlns:mc="http://schemas.openxmlformats.org/markup-compatibility/2006" xmlns:aink="http://schemas.microsoft.com/office/drawing/2016/ink" xmlns:am3d="http://schemas.microsoft.com/office/drawing/2017/model3d" xmlns:o="urn:schemas-microsoft-com:office:office" xmlns:r="http://schemas.openxmlformats.org/officeDocument/2006/relationships" xmlns:m="http://schemas.openxmlformats.org/officeDocument/2006/math" xmlns:v="urn:schemas-microsoft-com:vml" xmlns:wp14="http://schemas.microsoft.com/office/word/2010/wordprocessingDrawing" xmlns:wp="http://schemas.openxmlformats.org/drawingml/2006/wordprocessingDrawing" xmlns:w10="urn:schemas-microsoft-com:office:word" xmlns:w="http://schemas.openxmlformats.org/wordprocessingml/2006/main" xmlns:w14="http://schemas.microsoft.com/office/word/2010/wordml" xmlns:w15="http://schemas.microsoft.com/office/word/2012/wordml" xmlns:w16cid="http://schemas.microsoft.com/office/word/2016/wordml/cid" xmlns:w16se="http://schemas.microsoft.com/office/word/2015/wordml/symex" xmlns:wpg="http://schemas.microsoft.com/office/word/2010/wordprocessingGroup" xmlns:wpi="http://schemas.microsoft.com/office/word/2010/wordprocessingInk" xmlns:wne="http://schemas.microsoft.com/office/word/2006/wordml" xmlns:wps="http://schemas.microsoft.com/office/word/2010/wordprocessingShape" mc:Ignorable="w14 w15 w16se w16cid wp14">
-  <w:abstractNum w:abstractNumId="0" w15:restartNumberingAfterBreak="0">
+<w:numbering xmlns:ve="http://schemas.openxmlformats.org/markup-compatibility/2006" xmlns:o="urn:schemas-microsoft-com:office:office" xmlns:r="http://schemas.openxmlformats.org/officeDocument/2006/relationships" xmlns:m="http://schemas.openxmlformats.org/officeDocument/2006/math" xmlns:v="urn:schemas-microsoft-com:vml" xmlns:wp="http://schemas.openxmlformats.org/drawingml/2006/wordprocessingDrawing" xmlns:w10="urn:schemas-microsoft-com:office:word" xmlns:w="http://schemas.openxmlformats.org/wordprocessingml/2006/main" xmlns:wne="http://schemas.microsoft.com/office/word/2006/wordml">
+  <w:abstractNum w:abstractNumId="0">
     <w:nsid w:val="1CA35DAA"/>
     <w:multiLevelType w:val="hybridMultilevel"/>
     <w:tmpl w:val="54EC5842"/>
@@ -7928,7 +8117,7 @@
       </w:pPr>
     </w:lvl>
   </w:abstractNum>
-  <w:abstractNum w:abstractNumId="1" w15:restartNumberingAfterBreak="0">
+  <w:abstractNum w:abstractNumId="1">
     <w:nsid w:val="27C8553A"/>
     <w:multiLevelType w:val="hybridMultilevel"/>
     <w:tmpl w:val="54EC5842"/>
@@ -8017,7 +8206,7 @@
       </w:pPr>
     </w:lvl>
   </w:abstractNum>
-  <w:abstractNum w:abstractNumId="2" w15:restartNumberingAfterBreak="0">
+  <w:abstractNum w:abstractNumId="2">
     <w:nsid w:val="3C2E0281"/>
     <w:multiLevelType w:val="hybridMultilevel"/>
     <w:tmpl w:val="54EC5842"/>
@@ -8106,7 +8295,7 @@
       </w:pPr>
     </w:lvl>
   </w:abstractNum>
-  <w:abstractNum w:abstractNumId="3" w15:restartNumberingAfterBreak="0">
+  <w:abstractNum w:abstractNumId="3">
     <w:nsid w:val="446B7AF3"/>
     <w:multiLevelType w:val="hybridMultilevel"/>
     <w:tmpl w:val="54EC5842"/>
@@ -8195,7 +8384,7 @@
       </w:pPr>
     </w:lvl>
   </w:abstractNum>
-  <w:abstractNum w:abstractNumId="4" w15:restartNumberingAfterBreak="0">
+  <w:abstractNum w:abstractNumId="4">
     <w:nsid w:val="45FA5BA5"/>
     <w:multiLevelType w:val="hybridMultilevel"/>
     <w:tmpl w:val="54EC5842"/>
@@ -8284,7 +8473,7 @@
       </w:pPr>
     </w:lvl>
   </w:abstractNum>
-  <w:abstractNum w:abstractNumId="5" w15:restartNumberingAfterBreak="0">
+  <w:abstractNum w:abstractNumId="5">
     <w:nsid w:val="579E0CBB"/>
     <w:multiLevelType w:val="hybridMultilevel"/>
     <w:tmpl w:val="54EC5842"/>
@@ -8373,7 +8562,7 @@
       </w:pPr>
     </w:lvl>
   </w:abstractNum>
-  <w:abstractNum w:abstractNumId="6" w15:restartNumberingAfterBreak="0">
+  <w:abstractNum w:abstractNumId="6">
     <w:nsid w:val="59AC638E"/>
     <w:multiLevelType w:val="hybridMultilevel"/>
     <w:tmpl w:val="54EC5842"/>
@@ -8462,7 +8651,7 @@
       </w:pPr>
     </w:lvl>
   </w:abstractNum>
-  <w:abstractNum w:abstractNumId="7" w15:restartNumberingAfterBreak="0">
+  <w:abstractNum w:abstractNumId="7">
     <w:nsid w:val="6494493A"/>
     <w:multiLevelType w:val="hybridMultilevel"/>
     <w:tmpl w:val="54EC5842"/>
@@ -8551,7 +8740,7 @@
       </w:pPr>
     </w:lvl>
   </w:abstractNum>
-  <w:abstractNum w:abstractNumId="8" w15:restartNumberingAfterBreak="0">
+  <w:abstractNum w:abstractNumId="8">
     <w:nsid w:val="6D54113A"/>
     <w:multiLevelType w:val="hybridMultilevel"/>
     <w:tmpl w:val="54EC5842"/>
@@ -8640,7 +8829,7 @@
       </w:pPr>
     </w:lvl>
   </w:abstractNum>
-  <w:abstractNum w:abstractNumId="9" w15:restartNumberingAfterBreak="0">
+  <w:abstractNum w:abstractNumId="9">
     <w:nsid w:val="77204A05"/>
     <w:multiLevelType w:val="hybridMultilevel"/>
     <w:tmpl w:val="54EC5842"/>
@@ -8763,7 +8952,7 @@
 </file>
 
 <file path=word/styles.xml><?xml version="1.0" encoding="utf-8"?>
-<w:styles xmlns:mc="http://schemas.openxmlformats.org/markup-compatibility/2006" xmlns:r="http://schemas.openxmlformats.org/officeDocument/2006/relationships" xmlns:w="http://schemas.openxmlformats.org/wordprocessingml/2006/main" xmlns:w14="http://schemas.microsoft.com/office/word/2010/wordml" xmlns:w15="http://schemas.microsoft.com/office/word/2012/wordml" xmlns:w16cid="http://schemas.microsoft.com/office/word/2016/wordml/cid" xmlns:w16se="http://schemas.microsoft.com/office/word/2015/wordml/symex" mc:Ignorable="w14 w15 w16se w16cid">
+<w:styles xmlns:r="http://schemas.openxmlformats.org/officeDocument/2006/relationships" xmlns:w="http://schemas.openxmlformats.org/wordprocessingml/2006/main">
   <w:docDefaults>
     <w:rPrDefault>
       <w:rPr>
@@ -8779,386 +8968,149 @@
       </w:pPr>
     </w:pPrDefault>
   </w:docDefaults>
-  <w:latentStyles w:defLockedState="0" w:defUIPriority="99" w:defSemiHidden="0" w:defUnhideWhenUsed="0" w:defQFormat="0" w:count="375">
-    <w:lsdException w:name="Normal" w:uiPriority="0" w:qFormat="1"/>
-    <w:lsdException w:name="heading 1" w:uiPriority="9" w:qFormat="1"/>
-    <w:lsdException w:name="heading 2" w:semiHidden="1" w:uiPriority="9" w:unhideWhenUsed="1" w:qFormat="1"/>
-    <w:lsdException w:name="heading 3" w:semiHidden="1" w:uiPriority="9" w:unhideWhenUsed="1" w:qFormat="1"/>
-    <w:lsdException w:name="heading 4" w:semiHidden="1" w:uiPriority="9" w:unhideWhenUsed="1" w:qFormat="1"/>
-    <w:lsdException w:name="heading 5" w:semiHidden="1" w:uiPriority="9" w:unhideWhenUsed="1" w:qFormat="1"/>
-    <w:lsdException w:name="heading 6" w:semiHidden="1" w:uiPriority="9" w:unhideWhenUsed="1" w:qFormat="1"/>
-    <w:lsdException w:name="heading 7" w:semiHidden="1" w:uiPriority="9" w:unhideWhenUsed="1" w:qFormat="1"/>
-    <w:lsdException w:name="heading 8" w:semiHidden="1" w:uiPriority="9" w:unhideWhenUsed="1" w:qFormat="1"/>
-    <w:lsdException w:name="heading 9" w:semiHidden="1" w:uiPriority="9" w:unhideWhenUsed="1" w:qFormat="1"/>
-    <w:lsdException w:name="index 1" w:semiHidden="1" w:unhideWhenUsed="1"/>
-    <w:lsdException w:name="index 2" w:semiHidden="1" w:unhideWhenUsed="1"/>
-    <w:lsdException w:name="index 3" w:semiHidden="1" w:unhideWhenUsed="1"/>
-    <w:lsdException w:name="index 4" w:semiHidden="1" w:unhideWhenUsed="1"/>
-    <w:lsdException w:name="index 5" w:semiHidden="1" w:unhideWhenUsed="1"/>
-    <w:lsdException w:name="index 6" w:semiHidden="1" w:unhideWhenUsed="1"/>
-    <w:lsdException w:name="index 7" w:semiHidden="1" w:unhideWhenUsed="1"/>
-    <w:lsdException w:name="index 8" w:semiHidden="1" w:unhideWhenUsed="1"/>
-    <w:lsdException w:name="index 9" w:semiHidden="1" w:unhideWhenUsed="1"/>
-    <w:lsdException w:name="toc 1" w:semiHidden="1" w:uiPriority="39" w:unhideWhenUsed="1"/>
-    <w:lsdException w:name="toc 2" w:semiHidden="1" w:uiPriority="39" w:unhideWhenUsed="1"/>
-    <w:lsdException w:name="toc 3" w:semiHidden="1" w:uiPriority="39" w:unhideWhenUsed="1"/>
-    <w:lsdException w:name="toc 4" w:semiHidden="1" w:uiPriority="39" w:unhideWhenUsed="1"/>
-    <w:lsdException w:name="toc 5" w:semiHidden="1" w:uiPriority="39" w:unhideWhenUsed="1"/>
-    <w:lsdException w:name="toc 6" w:semiHidden="1" w:uiPriority="39" w:unhideWhenUsed="1"/>
-    <w:lsdException w:name="toc 7" w:semiHidden="1" w:uiPriority="39" w:unhideWhenUsed="1"/>
-    <w:lsdException w:name="toc 8" w:semiHidden="1" w:uiPriority="39" w:unhideWhenUsed="1"/>
-    <w:lsdException w:name="toc 9" w:semiHidden="1" w:uiPriority="39" w:unhideWhenUsed="1"/>
-    <w:lsdException w:name="Normal Indent" w:semiHidden="1" w:unhideWhenUsed="1"/>
-    <w:lsdException w:name="footnote text" w:semiHidden="1" w:unhideWhenUsed="1"/>
-    <w:lsdException w:name="annotation text" w:semiHidden="1" w:unhideWhenUsed="1"/>
-    <w:lsdException w:name="header" w:semiHidden="1" w:unhideWhenUsed="1"/>
-    <w:lsdException w:name="footer" w:semiHidden="1" w:unhideWhenUsed="1"/>
-    <w:lsdException w:name="index heading" w:semiHidden="1" w:unhideWhenUsed="1"/>
-    <w:lsdException w:name="caption" w:semiHidden="1" w:uiPriority="35" w:unhideWhenUsed="1" w:qFormat="1"/>
-    <w:lsdException w:name="table of figures" w:semiHidden="1" w:unhideWhenUsed="1"/>
-    <w:lsdException w:name="envelope address" w:semiHidden="1" w:unhideWhenUsed="1"/>
-    <w:lsdException w:name="envelope return" w:semiHidden="1" w:unhideWhenUsed="1"/>
-    <w:lsdException w:name="footnote reference" w:semiHidden="1" w:unhideWhenUsed="1"/>
-    <w:lsdException w:name="annotation reference" w:semiHidden="1" w:unhideWhenUsed="1"/>
-    <w:lsdException w:name="line number" w:semiHidden="1" w:unhideWhenUsed="1"/>
-    <w:lsdException w:name="page number" w:semiHidden="1" w:unhideWhenUsed="1"/>
-    <w:lsdException w:name="endnote reference" w:semiHidden="1" w:unhideWhenUsed="1"/>
-    <w:lsdException w:name="endnote text" w:semiHidden="1" w:unhideWhenUsed="1"/>
-    <w:lsdException w:name="table of authorities" w:semiHidden="1" w:unhideWhenUsed="1"/>
-    <w:lsdException w:name="macro" w:semiHidden="1" w:unhideWhenUsed="1"/>
-    <w:lsdException w:name="toa heading" w:semiHidden="1" w:unhideWhenUsed="1"/>
-    <w:lsdException w:name="List" w:semiHidden="1" w:unhideWhenUsed="1"/>
-    <w:lsdException w:name="List Bullet" w:semiHidden="1" w:unhideWhenUsed="1"/>
-    <w:lsdException w:name="List Number" w:semiHidden="1" w:unhideWhenUsed="1"/>
-    <w:lsdException w:name="List 2" w:semiHidden="1" w:unhideWhenUsed="1"/>
-    <w:lsdException w:name="List 3" w:semiHidden="1" w:unhideWhenUsed="1"/>
-    <w:lsdException w:name="List 4" w:semiHidden="1" w:unhideWhenUsed="1"/>
-    <w:lsdException w:name="List 5" w:semiHidden="1" w:unhideWhenUsed="1"/>
-    <w:lsdException w:name="List Bullet 2" w:semiHidden="1" w:unhideWhenUsed="1"/>
-    <w:lsdException w:name="List Bullet 3" w:semiHidden="1" w:unhideWhenUsed="1"/>
-    <w:lsdException w:name="List Bullet 4" w:semiHidden="1" w:unhideWhenUsed="1"/>
-    <w:lsdException w:name="List Bullet 5" w:semiHidden="1" w:unhideWhenUsed="1"/>
-    <w:lsdException w:name="List Number 2" w:semiHidden="1" w:unhideWhenUsed="1"/>
-    <w:lsdException w:name="List Number 3" w:semiHidden="1" w:unhideWhenUsed="1"/>
-    <w:lsdException w:name="List Number 4" w:semiHidden="1" w:unhideWhenUsed="1"/>
-    <w:lsdException w:name="List Number 5" w:semiHidden="1" w:unhideWhenUsed="1"/>
-    <w:lsdException w:name="Title" w:uiPriority="10" w:qFormat="1"/>
-    <w:lsdException w:name="Closing" w:semiHidden="1" w:unhideWhenUsed="1"/>
-    <w:lsdException w:name="Signature" w:semiHidden="1" w:unhideWhenUsed="1"/>
-    <w:lsdException w:name="Default Paragraph Font" w:semiHidden="1" w:uiPriority="1" w:unhideWhenUsed="1"/>
-    <w:lsdException w:name="Body Text" w:semiHidden="1" w:unhideWhenUsed="1"/>
-    <w:lsdException w:name="Body Text Indent" w:semiHidden="1" w:unhideWhenUsed="1"/>
-    <w:lsdException w:name="List Continue" w:semiHidden="1" w:unhideWhenUsed="1"/>
-    <w:lsdException w:name="List Continue 2" w:semiHidden="1" w:unhideWhenUsed="1"/>
-    <w:lsdException w:name="List Continue 3" w:semiHidden="1" w:unhideWhenUsed="1"/>
-    <w:lsdException w:name="List Continue 4" w:semiHidden="1" w:unhideWhenUsed="1"/>
-    <w:lsdException w:name="List Continue 5" w:semiHidden="1" w:unhideWhenUsed="1"/>
-    <w:lsdException w:name="Message Header" w:semiHidden="1" w:unhideWhenUsed="1"/>
-    <w:lsdException w:name="Subtitle" w:uiPriority="11" w:qFormat="1"/>
-    <w:lsdException w:name="Salutation" w:semiHidden="1" w:unhideWhenUsed="1"/>
-    <w:lsdException w:name="Date" w:semiHidden="1" w:unhideWhenUsed="1"/>
-    <w:lsdException w:name="Body Text First Indent" w:semiHidden="1" w:unhideWhenUsed="1"/>
-    <w:lsdException w:name="Body Text First Indent 2" w:semiHidden="1" w:unhideWhenUsed="1"/>
-    <w:lsdException w:name="Note Heading" w:semiHidden="1" w:unhideWhenUsed="1"/>
-    <w:lsdException w:name="Body Text 2" w:semiHidden="1" w:unhideWhenUsed="1"/>
-    <w:lsdException w:name="Body Text 3" w:semiHidden="1" w:unhideWhenUsed="1"/>
-    <w:lsdException w:name="Body Text Indent 2" w:semiHidden="1" w:unhideWhenUsed="1"/>
-    <w:lsdException w:name="Body Text Indent 3" w:semiHidden="1" w:unhideWhenUsed="1"/>
-    <w:lsdException w:name="Block Text" w:semiHidden="1" w:unhideWhenUsed="1"/>
-    <w:lsdException w:name="Hyperlink" w:semiHidden="1" w:unhideWhenUsed="1"/>
-    <w:lsdException w:name="FollowedHyperlink" w:semiHidden="1" w:unhideWhenUsed="1"/>
-    <w:lsdException w:name="Strong" w:uiPriority="22" w:qFormat="1"/>
-    <w:lsdException w:name="Emphasis" w:uiPriority="20" w:qFormat="1"/>
-    <w:lsdException w:name="Document Map" w:semiHidden="1" w:unhideWhenUsed="1"/>
-    <w:lsdException w:name="Plain Text" w:semiHidden="1" w:unhideWhenUsed="1"/>
-    <w:lsdException w:name="E-mail Signature" w:semiHidden="1" w:unhideWhenUsed="1"/>
-    <w:lsdException w:name="HTML Top of Form" w:semiHidden="1" w:unhideWhenUsed="1"/>
-    <w:lsdException w:name="HTML Bottom of Form" w:semiHidden="1" w:unhideWhenUsed="1"/>
-    <w:lsdException w:name="Normal (Web)" w:semiHidden="1" w:unhideWhenUsed="1"/>
-    <w:lsdException w:name="HTML Acronym" w:semiHidden="1" w:unhideWhenUsed="1"/>
-    <w:lsdException w:name="HTML Address" w:semiHidden="1" w:unhideWhenUsed="1"/>
-    <w:lsdException w:name="HTML Cite" w:semiHidden="1" w:unhideWhenUsed="1"/>
-    <w:lsdException w:name="HTML Code" w:semiHidden="1" w:unhideWhenUsed="1"/>
-    <w:lsdException w:name="HTML Definition" w:semiHidden="1" w:unhideWhenUsed="1"/>
-    <w:lsdException w:name="HTML Keyboard" w:semiHidden="1" w:unhideWhenUsed="1"/>
-    <w:lsdException w:name="HTML Preformatted" w:semiHidden="1" w:unhideWhenUsed="1"/>
-    <w:lsdException w:name="HTML Sample" w:semiHidden="1" w:unhideWhenUsed="1"/>
-    <w:lsdException w:name="HTML Typewriter" w:semiHidden="1" w:unhideWhenUsed="1"/>
-    <w:lsdException w:name="HTML Variable" w:semiHidden="1" w:unhideWhenUsed="1"/>
-    <w:lsdException w:name="Normal Table" w:semiHidden="1" w:unhideWhenUsed="1"/>
-    <w:lsdException w:name="annotation subject" w:semiHidden="1" w:unhideWhenUsed="1"/>
-    <w:lsdException w:name="No List" w:semiHidden="1" w:unhideWhenUsed="1"/>
-    <w:lsdException w:name="Outline List 1" w:semiHidden="1" w:unhideWhenUsed="1"/>
-    <w:lsdException w:name="Outline List 2" w:semiHidden="1" w:unhideWhenUsed="1"/>
-    <w:lsdException w:name="Outline List 3" w:semiHidden="1" w:unhideWhenUsed="1"/>
-    <w:lsdException w:name="Table Simple 1" w:semiHidden="1" w:unhideWhenUsed="1"/>
-    <w:lsdException w:name="Table Simple 2" w:semiHidden="1" w:unhideWhenUsed="1"/>
-    <w:lsdException w:name="Table Simple 3" w:semiHidden="1" w:unhideWhenUsed="1"/>
-    <w:lsdException w:name="Table Classic 1" w:semiHidden="1" w:unhideWhenUsed="1"/>
-    <w:lsdException w:name="Table Classic 2" w:semiHidden="1" w:unhideWhenUsed="1"/>
-    <w:lsdException w:name="Table Classic 3" w:semiHidden="1" w:unhideWhenUsed="1"/>
-    <w:lsdException w:name="Table Classic 4" w:semiHidden="1" w:unhideWhenUsed="1"/>
-    <w:lsdException w:name="Table Colorful 1" w:semiHidden="1" w:unhideWhenUsed="1"/>
-    <w:lsdException w:name="Table Colorful 2" w:semiHidden="1" w:unhideWhenUsed="1"/>
-    <w:lsdException w:name="Table Colorful 3" w:semiHidden="1" w:unhideWhenUsed="1"/>
-    <w:lsdException w:name="Table Columns 1" w:semiHidden="1" w:unhideWhenUsed="1"/>
-    <w:lsdException w:name="Table Columns 2" w:semiHidden="1" w:unhideWhenUsed="1"/>
-    <w:lsdException w:name="Table Columns 3" w:semiHidden="1" w:unhideWhenUsed="1"/>
-    <w:lsdException w:name="Table Columns 4" w:semiHidden="1" w:unhideWhenUsed="1"/>
-    <w:lsdException w:name="Table Columns 5" w:semiHidden="1" w:unhideWhenUsed="1"/>
-    <w:lsdException w:name="Table Grid 1" w:semiHidden="1" w:unhideWhenUsed="1"/>
-    <w:lsdException w:name="Table Grid 2" w:semiHidden="1" w:unhideWhenUsed="1"/>
-    <w:lsdException w:name="Table Grid 3" w:semiHidden="1" w:unhideWhenUsed="1"/>
-    <w:lsdException w:name="Table Grid 4" w:semiHidden="1" w:unhideWhenUsed="1"/>
-    <w:lsdException w:name="Table Grid 5" w:semiHidden="1" w:unhideWhenUsed="1"/>
-    <w:lsdException w:name="Table Grid 6" w:semiHidden="1" w:unhideWhenUsed="1"/>
-    <w:lsdException w:name="Table Grid 7" w:semiHidden="1" w:unhideWhenUsed="1"/>
-    <w:lsdException w:name="Table Grid 8" w:semiHidden="1" w:unhideWhenUsed="1"/>
-    <w:lsdException w:name="Table List 1" w:semiHidden="1" w:unhideWhenUsed="1"/>
-    <w:lsdException w:name="Table List 2" w:semiHidden="1" w:unhideWhenUsed="1"/>
-    <w:lsdException w:name="Table List 3" w:semiHidden="1" w:unhideWhenUsed="1"/>
-    <w:lsdException w:name="Table List 4" w:semiHidden="1" w:unhideWhenUsed="1"/>
-    <w:lsdException w:name="Table List 5" w:semiHidden="1" w:unhideWhenUsed="1"/>
-    <w:lsdException w:name="Table List 6" w:semiHidden="1" w:unhideWhenUsed="1"/>
-    <w:lsdException w:name="Table List 7" w:semiHidden="1" w:unhideWhenUsed="1"/>
-    <w:lsdException w:name="Table List 8" w:semiHidden="1" w:unhideWhenUsed="1"/>
-    <w:lsdException w:name="Table 3D effects 1" w:semiHidden="1" w:unhideWhenUsed="1"/>
-    <w:lsdException w:name="Table 3D effects 2" w:semiHidden="1" w:unhideWhenUsed="1"/>
-    <w:lsdException w:name="Table 3D effects 3" w:semiHidden="1" w:unhideWhenUsed="1"/>
-    <w:lsdException w:name="Table Contemporary" w:semiHidden="1" w:unhideWhenUsed="1"/>
-    <w:lsdException w:name="Table Elegant" w:semiHidden="1" w:unhideWhenUsed="1"/>
-    <w:lsdException w:name="Table Professional" w:semiHidden="1" w:unhideWhenUsed="1"/>
-    <w:lsdException w:name="Table Subtle 1" w:semiHidden="1" w:unhideWhenUsed="1"/>
-    <w:lsdException w:name="Table Subtle 2" w:semiHidden="1" w:unhideWhenUsed="1"/>
-    <w:lsdException w:name="Table Web 1" w:semiHidden="1" w:unhideWhenUsed="1"/>
-    <w:lsdException w:name="Table Web 2" w:semiHidden="1" w:unhideWhenUsed="1"/>
-    <w:lsdException w:name="Table Web 3" w:semiHidden="1" w:unhideWhenUsed="1"/>
-    <w:lsdException w:name="Balloon Text" w:semiHidden="1" w:unhideWhenUsed="1"/>
-    <w:lsdException w:name="Table Grid" w:uiPriority="39"/>
-    <w:lsdException w:name="Table Theme" w:semiHidden="1" w:unhideWhenUsed="1"/>
-    <w:lsdException w:name="Placeholder Text" w:semiHidden="1"/>
-    <w:lsdException w:name="No Spacing" w:uiPriority="1" w:qFormat="1"/>
-    <w:lsdException w:name="Light Shading" w:uiPriority="60"/>
-    <w:lsdException w:name="Light List" w:uiPriority="61"/>
-    <w:lsdException w:name="Light Grid" w:uiPriority="62"/>
-    <w:lsdException w:name="Medium Shading 1" w:uiPriority="63"/>
-    <w:lsdException w:name="Medium Shading 2" w:uiPriority="64"/>
-    <w:lsdException w:name="Medium List 1" w:uiPriority="65"/>
-    <w:lsdException w:name="Medium List 2" w:uiPriority="66"/>
-    <w:lsdException w:name="Medium Grid 1" w:uiPriority="67"/>
-    <w:lsdException w:name="Medium Grid 2" w:uiPriority="68"/>
-    <w:lsdException w:name="Medium Grid 3" w:uiPriority="69"/>
-    <w:lsdException w:name="Dark List" w:uiPriority="70"/>
-    <w:lsdException w:name="Colorful Shading" w:uiPriority="71"/>
-    <w:lsdException w:name="Colorful List" w:uiPriority="72"/>
-    <w:lsdException w:name="Colorful Grid" w:uiPriority="73"/>
-    <w:lsdException w:name="Light Shading Accent 1" w:uiPriority="60"/>
-    <w:lsdException w:name="Light List Accent 1" w:uiPriority="61"/>
-    <w:lsdException w:name="Light Grid Accent 1" w:uiPriority="62"/>
-    <w:lsdException w:name="Medium Shading 1 Accent 1" w:uiPriority="63"/>
-    <w:lsdException w:name="Medium Shading 2 Accent 1" w:uiPriority="64"/>
-    <w:lsdException w:name="Medium List 1 Accent 1" w:uiPriority="65"/>
-    <w:lsdException w:name="Revision" w:semiHidden="1"/>
-    <w:lsdException w:name="List Paragraph" w:uiPriority="34" w:qFormat="1"/>
-    <w:lsdException w:name="Quote" w:uiPriority="29" w:qFormat="1"/>
-    <w:lsdException w:name="Intense Quote" w:uiPriority="30" w:qFormat="1"/>
-    <w:lsdException w:name="Medium List 2 Accent 1" w:uiPriority="66"/>
-    <w:lsdException w:name="Medium Grid 1 Accent 1" w:uiPriority="67"/>
-    <w:lsdException w:name="Medium Grid 2 Accent 1" w:uiPriority="68"/>
-    <w:lsdException w:name="Medium Grid 3 Accent 1" w:uiPriority="69"/>
-    <w:lsdException w:name="Dark List Accent 1" w:uiPriority="70"/>
-    <w:lsdException w:name="Colorful Shading Accent 1" w:uiPriority="71"/>
-    <w:lsdException w:name="Colorful List Accent 1" w:uiPriority="72"/>
-    <w:lsdException w:name="Colorful Grid Accent 1" w:uiPriority="73"/>
-    <w:lsdException w:name="Light Shading Accent 2" w:uiPriority="60"/>
-    <w:lsdException w:name="Light List Accent 2" w:uiPriority="61"/>
-    <w:lsdException w:name="Light Grid Accent 2" w:uiPriority="62"/>
-    <w:lsdException w:name="Medium Shading 1 Accent 2" w:uiPriority="63"/>
-    <w:lsdException w:name="Medium Shading 2 Accent 2" w:uiPriority="64"/>
-    <w:lsdException w:name="Medium List 1 Accent 2" w:uiPriority="65"/>
-    <w:lsdException w:name="Medium List 2 Accent 2" w:uiPriority="66"/>
-    <w:lsdException w:name="Medium Grid 1 Accent 2" w:uiPriority="67"/>
-    <w:lsdException w:name="Medium Grid 2 Accent 2" w:uiPriority="68"/>
-    <w:lsdException w:name="Medium Grid 3 Accent 2" w:uiPriority="69"/>
-    <w:lsdException w:name="Dark List Accent 2" w:uiPriority="70"/>
-    <w:lsdException w:name="Colorful Shading Accent 2" w:uiPriority="71"/>
-    <w:lsdException w:name="Colorful List Accent 2" w:uiPriority="72"/>
-    <w:lsdException w:name="Colorful Grid Accent 2" w:uiPriority="73"/>
-    <w:lsdException w:name="Light Shading Accent 3" w:uiPriority="60"/>
-    <w:lsdException w:name="Light List Accent 3" w:uiPriority="61"/>
-    <w:lsdException w:name="Light Grid Accent 3" w:uiPriority="62"/>
-    <w:lsdException w:name="Medium Shading 1 Accent 3" w:uiPriority="63"/>
-    <w:lsdException w:name="Medium Shading 2 Accent 3" w:uiPriority="64"/>
-    <w:lsdException w:name="Medium List 1 Accent 3" w:uiPriority="65"/>
-    <w:lsdException w:name="Medium List 2 Accent 3" w:uiPriority="66"/>
-    <w:lsdException w:name="Medium Grid 1 Accent 3" w:uiPriority="67"/>
-    <w:lsdException w:name="Medium Grid 2 Accent 3" w:uiPriority="68"/>
-    <w:lsdException w:name="Medium Grid 3 Accent 3" w:uiPriority="69"/>
-    <w:lsdException w:name="Dark List Accent 3" w:uiPriority="70"/>
-    <w:lsdException w:name="Colorful Shading Accent 3" w:uiPriority="71"/>
-    <w:lsdException w:name="Colorful List Accent 3" w:uiPriority="72"/>
-    <w:lsdException w:name="Colorful Grid Accent 3" w:uiPriority="73"/>
-    <w:lsdException w:name="Light Shading Accent 4" w:uiPriority="60"/>
-    <w:lsdException w:name="Light List Accent 4" w:uiPriority="61"/>
-    <w:lsdException w:name="Light Grid Accent 4" w:uiPriority="62"/>
-    <w:lsdException w:name="Medium Shading 1 Accent 4" w:uiPriority="63"/>
-    <w:lsdException w:name="Medium Shading 2 Accent 4" w:uiPriority="64"/>
-    <w:lsdException w:name="Medium List 1 Accent 4" w:uiPriority="65"/>
-    <w:lsdException w:name="Medium List 2 Accent 4" w:uiPriority="66"/>
-    <w:lsdException w:name="Medium Grid 1 Accent 4" w:uiPriority="67"/>
-    <w:lsdException w:name="Medium Grid 2 Accent 4" w:uiPriority="68"/>
-    <w:lsdException w:name="Medium Grid 3 Accent 4" w:uiPriority="69"/>
-    <w:lsdException w:name="Dark List Accent 4" w:uiPriority="70"/>
-    <w:lsdException w:name="Colorful Shading Accent 4" w:uiPriority="71"/>
-    <w:lsdException w:name="Colorful List Accent 4" w:uiPriority="72"/>
-    <w:lsdException w:name="Colorful Grid Accent 4" w:uiPriority="73"/>
-    <w:lsdException w:name="Light Shading Accent 5" w:uiPriority="60"/>
-    <w:lsdException w:name="Light List Accent 5" w:uiPriority="61"/>
-    <w:lsdException w:name="Light Grid Accent 5" w:uiPriority="62"/>
-    <w:lsdException w:name="Medium Shading 1 Accent 5" w:uiPriority="63"/>
-    <w:lsdException w:name="Medium Shading 2 Accent 5" w:uiPriority="64"/>
-    <w:lsdException w:name="Medium List 1 Accent 5" w:uiPriority="65"/>
-    <w:lsdException w:name="Medium List 2 Accent 5" w:uiPriority="66"/>
-    <w:lsdException w:name="Medium Grid 1 Accent 5" w:uiPriority="67"/>
-    <w:lsdException w:name="Medium Grid 2 Accent 5" w:uiPriority="68"/>
-    <w:lsdException w:name="Medium Grid 3 Accent 5" w:uiPriority="69"/>
-    <w:lsdException w:name="Dark List Accent 5" w:uiPriority="70"/>
-    <w:lsdException w:name="Colorful Shading Accent 5" w:uiPriority="71"/>
-    <w:lsdException w:name="Colorful List Accent 5" w:uiPriority="72"/>
-    <w:lsdException w:name="Colorful Grid Accent 5" w:uiPriority="73"/>
-    <w:lsdException w:name="Light Shading Accent 6" w:uiPriority="60"/>
-    <w:lsdException w:name="Light List Accent 6" w:uiPriority="61"/>
-    <w:lsdException w:name="Light Grid Accent 6" w:uiPriority="62"/>
-    <w:lsdException w:name="Medium Shading 1 Accent 6" w:uiPriority="63"/>
-    <w:lsdException w:name="Medium Shading 2 Accent 6" w:uiPriority="64"/>
-    <w:lsdException w:name="Medium List 1 Accent 6" w:uiPriority="65"/>
-    <w:lsdException w:name="Medium List 2 Accent 6" w:uiPriority="66"/>
-    <w:lsdException w:name="Medium Grid 1 Accent 6" w:uiPriority="67"/>
-    <w:lsdException w:name="Medium Grid 2 Accent 6" w:uiPriority="68"/>
-    <w:lsdException w:name="Medium Grid 3 Accent 6" w:uiPriority="69"/>
-    <w:lsdException w:name="Dark List Accent 6" w:uiPriority="70"/>
-    <w:lsdException w:name="Colorful Shading Accent 6" w:uiPriority="71"/>
-    <w:lsdException w:name="Colorful List Accent 6" w:uiPriority="72"/>
-    <w:lsdException w:name="Colorful Grid Accent 6" w:uiPriority="73"/>
-    <w:lsdException w:name="Subtle Emphasis" w:uiPriority="19" w:qFormat="1"/>
-    <w:lsdException w:name="Intense Emphasis" w:uiPriority="21" w:qFormat="1"/>
-    <w:lsdException w:name="Subtle Reference" w:uiPriority="31" w:qFormat="1"/>
-    <w:lsdException w:name="Intense Reference" w:uiPriority="32" w:qFormat="1"/>
-    <w:lsdException w:name="Book Title" w:uiPriority="33" w:qFormat="1"/>
-    <w:lsdException w:name="Bibliography" w:semiHidden="1" w:uiPriority="37" w:unhideWhenUsed="1"/>
-    <w:lsdException w:name="TOC Heading" w:semiHidden="1" w:uiPriority="39" w:unhideWhenUsed="1" w:qFormat="1"/>
-    <w:lsdException w:name="Plain Table 1" w:uiPriority="41"/>
-    <w:lsdException w:name="Plain Table 2" w:uiPriority="42"/>
-    <w:lsdException w:name="Plain Table 3" w:uiPriority="43"/>
-    <w:lsdException w:name="Plain Table 4" w:uiPriority="44"/>
-    <w:lsdException w:name="Plain Table 5" w:uiPriority="45"/>
-    <w:lsdException w:name="Grid Table Light" w:uiPriority="40"/>
-    <w:lsdException w:name="Grid Table 1 Light" w:uiPriority="46"/>
-    <w:lsdException w:name="Grid Table 2" w:uiPriority="47"/>
-    <w:lsdException w:name="Grid Table 3" w:uiPriority="48"/>
-    <w:lsdException w:name="Grid Table 4" w:uiPriority="49"/>
-    <w:lsdException w:name="Grid Table 5 Dark" w:uiPriority="50"/>
-    <w:lsdException w:name="Grid Table 6 Colorful" w:uiPriority="51"/>
-    <w:lsdException w:name="Grid Table 7 Colorful" w:uiPriority="52"/>
-    <w:lsdException w:name="Grid Table 1 Light Accent 1" w:uiPriority="46"/>
-    <w:lsdException w:name="Grid Table 2 Accent 1" w:uiPriority="47"/>
-    <w:lsdException w:name="Grid Table 3 Accent 1" w:uiPriority="48"/>
-    <w:lsdException w:name="Grid Table 4 Accent 1" w:uiPriority="49"/>
-    <w:lsdException w:name="Grid Table 5 Dark Accent 1" w:uiPriority="50"/>
-    <w:lsdException w:name="Grid Table 6 Colorful Accent 1" w:uiPriority="51"/>
-    <w:lsdException w:name="Grid Table 7 Colorful Accent 1" w:uiPriority="52"/>
-    <w:lsdException w:name="Grid Table 1 Light Accent 2" w:uiPriority="46"/>
-    <w:lsdException w:name="Grid Table 2 Accent 2" w:uiPriority="47"/>
-    <w:lsdException w:name="Grid Table 3 Accent 2" w:uiPriority="48"/>
-    <w:lsdException w:name="Grid Table 4 Accent 2" w:uiPriority="49"/>
-    <w:lsdException w:name="Grid Table 5 Dark Accent 2" w:uiPriority="50"/>
-    <w:lsdException w:name="Grid Table 6 Colorful Accent 2" w:uiPriority="51"/>
-    <w:lsdException w:name="Grid Table 7 Colorful Accent 2" w:uiPriority="52"/>
-    <w:lsdException w:name="Grid Table 1 Light Accent 3" w:uiPriority="46"/>
-    <w:lsdException w:name="Grid Table 2 Accent 3" w:uiPriority="47"/>
-    <w:lsdException w:name="Grid Table 3 Accent 3" w:uiPriority="48"/>
-    <w:lsdException w:name="Grid Table 4 Accent 3" w:uiPriority="49"/>
-    <w:lsdException w:name="Grid Table 5 Dark Accent 3" w:uiPriority="50"/>
-    <w:lsdException w:name="Grid Table 6 Colorful Accent 3" w:uiPriority="51"/>
-    <w:lsdException w:name="Grid Table 7 Colorful Accent 3" w:uiPriority="52"/>
-    <w:lsdException w:name="Grid Table 1 Light Accent 4" w:uiPriority="46"/>
-    <w:lsdException w:name="Grid Table 2 Accent 4" w:uiPriority="47"/>
-    <w:lsdException w:name="Grid Table 3 Accent 4" w:uiPriority="48"/>
-    <w:lsdException w:name="Grid Table 4 Accent 4" w:uiPriority="49"/>
-    <w:lsdException w:name="Grid Table 5 Dark Accent 4" w:uiPriority="50"/>
-    <w:lsdException w:name="Grid Table 6 Colorful Accent 4" w:uiPriority="51"/>
-    <w:lsdException w:name="Grid Table 7 Colorful Accent 4" w:uiPriority="52"/>
-    <w:lsdException w:name="Grid Table 1 Light Accent 5" w:uiPriority="46"/>
-    <w:lsdException w:name="Grid Table 2 Accent 5" w:uiPriority="47"/>
-    <w:lsdException w:name="Grid Table 3 Accent 5" w:uiPriority="48"/>
-    <w:lsdException w:name="Grid Table 4 Accent 5" w:uiPriority="49"/>
-    <w:lsdException w:name="Grid Table 5 Dark Accent 5" w:uiPriority="50"/>
-    <w:lsdException w:name="Grid Table 6 Colorful Accent 5" w:uiPriority="51"/>
-    <w:lsdException w:name="Grid Table 7 Colorful Accent 5" w:uiPriority="52"/>
-    <w:lsdException w:name="Grid Table 1 Light Accent 6" w:uiPriority="46"/>
-    <w:lsdException w:name="Grid Table 2 Accent 6" w:uiPriority="47"/>
-    <w:lsdException w:name="Grid Table 3 Accent 6" w:uiPriority="48"/>
-    <w:lsdException w:name="Grid Table 4 Accent 6" w:uiPriority="49"/>
-    <w:lsdException w:name="Grid Table 5 Dark Accent 6" w:uiPriority="50"/>
-    <w:lsdException w:name="Grid Table 6 Colorful Accent 6" w:uiPriority="51"/>
-    <w:lsdException w:name="Grid Table 7 Colorful Accent 6" w:uiPriority="52"/>
-    <w:lsdException w:name="List Table 1 Light" w:uiPriority="46"/>
-    <w:lsdException w:name="List Table 2" w:uiPriority="47"/>
-    <w:lsdException w:name="List Table 3" w:uiPriority="48"/>
-    <w:lsdException w:name="List Table 4" w:uiPriority="49"/>
-    <w:lsdException w:name="List Table 5 Dark" w:uiPriority="50"/>
-    <w:lsdException w:name="List Table 6 Colorful" w:uiPriority="51"/>
-    <w:lsdException w:name="List Table 7 Colorful" w:uiPriority="52"/>
-    <w:lsdException w:name="List Table 1 Light Accent 1" w:uiPriority="46"/>
-    <w:lsdException w:name="List Table 2 Accent 1" w:uiPriority="47"/>
-    <w:lsdException w:name="List Table 3 Accent 1" w:uiPriority="48"/>
-    <w:lsdException w:name="List Table 4 Accent 1" w:uiPriority="49"/>
-    <w:lsdException w:name="List Table 5 Dark Accent 1" w:uiPriority="50"/>
-    <w:lsdException w:name="List Table 6 Colorful Accent 1" w:uiPriority="51"/>
-    <w:lsdException w:name="List Table 7 Colorful Accent 1" w:uiPriority="52"/>
-    <w:lsdException w:name="List Table 1 Light Accent 2" w:uiPriority="46"/>
-    <w:lsdException w:name="List Table 2 Accent 2" w:uiPriority="47"/>
-    <w:lsdException w:name="List Table 3 Accent 2" w:uiPriority="48"/>
-    <w:lsdException w:name="List Table 4 Accent 2" w:uiPriority="49"/>
-    <w:lsdException w:name="List Table 5 Dark Accent 2" w:uiPriority="50"/>
-    <w:lsdException w:name="List Table 6 Colorful Accent 2" w:uiPriority="51"/>
-    <w:lsdException w:name="List Table 7 Colorful Accent 2" w:uiPriority="52"/>
-    <w:lsdException w:name="List Table 1 Light Accent 3" w:uiPriority="46"/>
-    <w:lsdException w:name="List Table 2 Accent 3" w:uiPriority="47"/>
-    <w:lsdException w:name="List Table 3 Accent 3" w:uiPriority="48"/>
-    <w:lsdException w:name="List Table 4 Accent 3" w:uiPriority="49"/>
-    <w:lsdException w:name="List Table 5 Dark Accent 3" w:uiPriority="50"/>
-    <w:lsdException w:name="List Table 6 Colorful Accent 3" w:uiPriority="51"/>
-    <w:lsdException w:name="List Table 7 Colorful Accent 3" w:uiPriority="52"/>
-    <w:lsdException w:name="List Table 1 Light Accent 4" w:uiPriority="46"/>
-    <w:lsdException w:name="List Table 2 Accent 4" w:uiPriority="47"/>
-    <w:lsdException w:name="List Table 3 Accent 4" w:uiPriority="48"/>
-    <w:lsdException w:name="List Table 4 Accent 4" w:uiPriority="49"/>
-    <w:lsdException w:name="List Table 5 Dark Accent 4" w:uiPriority="50"/>
-    <w:lsdException w:name="List Table 6 Colorful Accent 4" w:uiPriority="51"/>
-    <w:lsdException w:name="List Table 7 Colorful Accent 4" w:uiPriority="52"/>
-    <w:lsdException w:name="List Table 1 Light Accent 5" w:uiPriority="46"/>
-    <w:lsdException w:name="List Table 2 Accent 5" w:uiPriority="47"/>
-    <w:lsdException w:name="List Table 3 Accent 5" w:uiPriority="48"/>
-    <w:lsdException w:name="List Table 4 Accent 5" w:uiPriority="49"/>
-    <w:lsdException w:name="List Table 5 Dark Accent 5" w:uiPriority="50"/>
-    <w:lsdException w:name="List Table 6 Colorful Accent 5" w:uiPriority="51"/>
-    <w:lsdException w:name="List Table 7 Colorful Accent 5" w:uiPriority="52"/>
-    <w:lsdException w:name="List Table 1 Light Accent 6" w:uiPriority="46"/>
-    <w:lsdException w:name="List Table 2 Accent 6" w:uiPriority="47"/>
-    <w:lsdException w:name="List Table 3 Accent 6" w:uiPriority="48"/>
-    <w:lsdException w:name="List Table 4 Accent 6" w:uiPriority="49"/>
-    <w:lsdException w:name="List Table 5 Dark Accent 6" w:uiPriority="50"/>
-    <w:lsdException w:name="List Table 6 Colorful Accent 6" w:uiPriority="51"/>
-    <w:lsdException w:name="List Table 7 Colorful Accent 6" w:uiPriority="52"/>
-    <w:lsdException w:name="Mention" w:semiHidden="1" w:unhideWhenUsed="1"/>
-    <w:lsdException w:name="Smart Hyperlink" w:semiHidden="1" w:unhideWhenUsed="1"/>
-    <w:lsdException w:name="Hashtag" w:semiHidden="1" w:unhideWhenUsed="1"/>
-    <w:lsdException w:name="Unresolved Mention" w:semiHidden="1" w:unhideWhenUsed="1"/>
+  <w:latentStyles w:defLockedState="0" w:defUIPriority="99" w:defSemiHidden="1" w:defUnhideWhenUsed="1" w:defQFormat="0" w:count="267">
+    <w:lsdException w:name="Normal" w:semiHidden="0" w:uiPriority="0" w:unhideWhenUsed="0" w:qFormat="1"/>
+    <w:lsdException w:name="heading 1" w:semiHidden="0" w:uiPriority="9" w:unhideWhenUsed="0" w:qFormat="1"/>
+    <w:lsdException w:name="heading 2" w:uiPriority="9" w:qFormat="1"/>
+    <w:lsdException w:name="heading 3" w:uiPriority="9" w:qFormat="1"/>
+    <w:lsdException w:name="heading 4" w:uiPriority="9" w:qFormat="1"/>
+    <w:lsdException w:name="heading 5" w:uiPriority="9" w:qFormat="1"/>
+    <w:lsdException w:name="heading 6" w:uiPriority="9" w:qFormat="1"/>
+    <w:lsdException w:name="heading 7" w:uiPriority="9" w:qFormat="1"/>
+    <w:lsdException w:name="heading 8" w:uiPriority="9" w:qFormat="1"/>
+    <w:lsdException w:name="heading 9" w:uiPriority="9" w:qFormat="1"/>
+    <w:lsdException w:name="toc 1" w:uiPriority="39"/>
+    <w:lsdException w:name="toc 2" w:uiPriority="39"/>
+    <w:lsdException w:name="toc 3" w:uiPriority="39"/>
+    <w:lsdException w:name="toc 4" w:uiPriority="39"/>
+    <w:lsdException w:name="toc 5" w:uiPriority="39"/>
+    <w:lsdException w:name="toc 6" w:uiPriority="39"/>
+    <w:lsdException w:name="toc 7" w:uiPriority="39"/>
+    <w:lsdException w:name="toc 8" w:uiPriority="39"/>
+    <w:lsdException w:name="toc 9" w:uiPriority="39"/>
+    <w:lsdException w:name="caption" w:uiPriority="35" w:qFormat="1"/>
+    <w:lsdException w:name="Title" w:semiHidden="0" w:uiPriority="10" w:unhideWhenUsed="0" w:qFormat="1"/>
+    <w:lsdException w:name="Default Paragraph Font" w:uiPriority="1"/>
+    <w:lsdException w:name="Subtitle" w:semiHidden="0" w:uiPriority="11" w:unhideWhenUsed="0" w:qFormat="1"/>
+    <w:lsdException w:name="Strong" w:semiHidden="0" w:uiPriority="22" w:unhideWhenUsed="0" w:qFormat="1"/>
+    <w:lsdException w:name="Emphasis" w:semiHidden="0" w:uiPriority="20" w:unhideWhenUsed="0" w:qFormat="1"/>
+    <w:lsdException w:name="Table Grid" w:semiHidden="0" w:uiPriority="39" w:unhideWhenUsed="0"/>
+    <w:lsdException w:name="Placeholder Text" w:unhideWhenUsed="0"/>
+    <w:lsdException w:name="No Spacing" w:semiHidden="0" w:uiPriority="1" w:unhideWhenUsed="0" w:qFormat="1"/>
+    <w:lsdException w:name="Light Shading" w:semiHidden="0" w:uiPriority="60" w:unhideWhenUsed="0"/>
+    <w:lsdException w:name="Light List" w:semiHidden="0" w:uiPriority="61" w:unhideWhenUsed="0"/>
+    <w:lsdException w:name="Light Grid" w:semiHidden="0" w:uiPriority="62" w:unhideWhenUsed="0"/>
+    <w:lsdException w:name="Medium Shading 1" w:semiHidden="0" w:uiPriority="63" w:unhideWhenUsed="0"/>
+    <w:lsdException w:name="Medium Shading 2" w:semiHidden="0" w:uiPriority="64" w:unhideWhenUsed="0"/>
+    <w:lsdException w:name="Medium List 1" w:semiHidden="0" w:uiPriority="65" w:unhideWhenUsed="0"/>
+    <w:lsdException w:name="Medium List 2" w:semiHidden="0" w:uiPriority="66" w:unhideWhenUsed="0"/>
+    <w:lsdException w:name="Medium Grid 1" w:semiHidden="0" w:uiPriority="67" w:unhideWhenUsed="0"/>
+    <w:lsdException w:name="Medium Grid 2" w:semiHidden="0" w:uiPriority="68" w:unhideWhenUsed="0"/>
+    <w:lsdException w:name="Medium Grid 3" w:semiHidden="0" w:uiPriority="69" w:unhideWhenUsed="0"/>
+    <w:lsdException w:name="Dark List" w:semiHidden="0" w:uiPriority="70" w:unhideWhenUsed="0"/>
+    <w:lsdException w:name="Colorful Shading" w:semiHidden="0" w:uiPriority="71" w:unhideWhenUsed="0"/>
+    <w:lsdException w:name="Colorful List" w:semiHidden="0" w:uiPriority="72" w:unhideWhenUsed="0"/>
+    <w:lsdException w:name="Colorful Grid" w:semiHidden="0" w:uiPriority="73" w:unhideWhenUsed="0"/>
+    <w:lsdException w:name="Light Shading Accent 1" w:semiHidden="0" w:uiPriority="60" w:unhideWhenUsed="0"/>
+    <w:lsdException w:name="Light List Accent 1" w:semiHidden="0" w:uiPriority="61" w:unhideWhenUsed="0"/>
+    <w:lsdException w:name="Light Grid Accent 1" w:semiHidden="0" w:uiPriority="62" w:unhideWhenUsed="0"/>
+    <w:lsdException w:name="Medium Shading 1 Accent 1" w:semiHidden="0" w:uiPriority="63" w:unhideWhenUsed="0"/>
+    <w:lsdException w:name="Medium Shading 2 Accent 1" w:semiHidden="0" w:uiPriority="64" w:unhideWhenUsed="0"/>
+    <w:lsdException w:name="Medium List 1 Accent 1" w:semiHidden="0" w:uiPriority="65" w:unhideWhenUsed="0"/>
+    <w:lsdException w:name="Revision" w:unhideWhenUsed="0"/>
+    <w:lsdException w:name="List Paragraph" w:semiHidden="0" w:uiPriority="34" w:unhideWhenUsed="0" w:qFormat="1"/>
+    <w:lsdException w:name="Quote" w:semiHidden="0" w:uiPriority="29" w:unhideWhenUsed="0" w:qFormat="1"/>
+    <w:lsdException w:name="Intense Quote" w:semiHidden="0" w:uiPriority="30" w:unhideWhenUsed="0" w:qFormat="1"/>
+    <w:lsdException w:name="Medium List 2 Accent 1" w:semiHidden="0" w:uiPriority="66" w:unhideWhenUsed="0"/>
+    <w:lsdException w:name="Medium Grid 1 Accent 1" w:semiHidden="0" w:uiPriority="67" w:unhideWhenUsed="0"/>
+    <w:lsdException w:name="Medium Grid 2 Accent 1" w:semiHidden="0" w:uiPriority="68" w:unhideWhenUsed="0"/>
+    <w:lsdException w:name="Medium Grid 3 Accent 1" w:semiHidden="0" w:uiPriority="69" w:unhideWhenUsed="0"/>
+    <w:lsdException w:name="Dark List Accent 1" w:semiHidden="0" w:uiPriority="70" w:unhideWhenUsed="0"/>
+    <w:lsdException w:name="Colorful Shading Accent 1" w:semiHidden="0" w:uiPriority="71" w:unhideWhenUsed="0"/>
+    <w:lsdException w:name="Colorful List Accent 1" w:semiHidden="0" w:uiPriority="72" w:unhideWhenUsed="0"/>
+    <w:lsdException w:name="Colorful Grid Accent 1" w:semiHidden="0" w:uiPriority="73" w:unhideWhenUsed="0"/>
+    <w:lsdException w:name="Light Shading Accent 2" w:semiHidden="0" w:uiPriority="60" w:unhideWhenUsed="0"/>
+    <w:lsdException w:name="Light List Accent 2" w:semiHidden="0" w:uiPriority="61" w:unhideWhenUsed="0"/>
+    <w:lsdException w:name="Light Grid Accent 2" w:semiHidden="0" w:uiPriority="62" w:unhideWhenUsed="0"/>
+    <w:lsdException w:name="Medium Shading 1 Accent 2" w:semiHidden="0" w:uiPriority="63" w:unhideWhenUsed="0"/>
+    <w:lsdException w:name="Medium Shading 2 Accent 2" w:semiHidden="0" w:uiPriority="64" w:unhideWhenUsed="0"/>
+    <w:lsdException w:name="Medium List 1 Accent 2" w:semiHidden="0" w:uiPriority="65" w:unhideWhenUsed="0"/>
+    <w:lsdException w:name="Medium List 2 Accent 2" w:semiHidden="0" w:uiPriority="66" w:unhideWhenUsed="0"/>
+    <w:lsdException w:name="Medium Grid 1 Accent 2" w:semiHidden="0" w:uiPriority="67" w:unhideWhenUsed="0"/>
+    <w:lsdException w:name="Medium Grid 2 Accent 2" w:semiHidden="0" w:uiPriority="68" w:unhideWhenUsed="0"/>
+    <w:lsdException w:name="Medium Grid 3 Accent 2" w:semiHidden="0" w:uiPriority="69" w:unhideWhenUsed="0"/>
+    <w:lsdException w:name="Dark List Accent 2" w:semiHidden="0" w:uiPriority="70" w:unhideWhenUsed="0"/>
+    <w:lsdException w:name="Colorful Shading Accent 2" w:semiHidden="0" w:uiPriority="71" w:unhideWhenUsed="0"/>
+    <w:lsdException w:name="Colorful List Accent 2" w:semiHidden="0" w:uiPriority="72" w:unhideWhenUsed="0"/>
+    <w:lsdException w:name="Colorful Grid Accent 2" w:semiHidden="0" w:uiPriority="73" w:unhideWhenUsed="0"/>
+    <w:lsdException w:name="Light Shading Accent 3" w:semiHidden="0" w:uiPriority="60" w:unhideWhenUsed="0"/>
+    <w:lsdException w:name="Light List Accent 3" w:semiHidden="0" w:uiPriority="61" w:unhideWhenUsed="0"/>
+    <w:lsdException w:name="Light Grid Accent 3" w:semiHidden="0" w:uiPriority="62" w:unhideWhenUsed="0"/>
+    <w:lsdException w:name="Medium Shading 1 Accent 3" w:semiHidden="0" w:uiPriority="63" w:unhideWhenUsed="0"/>
+    <w:lsdException w:name="Medium Shading 2 Accent 3" w:semiHidden="0" w:uiPriority="64" w:unhideWhenUsed="0"/>
+    <w:lsdException w:name="Medium List 1 Accent 3" w:semiHidden="0" w:uiPriority="65" w:unhideWhenUsed="0"/>
+    <w:lsdException w:name="Medium List 2 Accent 3" w:semiHidden="0" w:uiPriority="66" w:unhideWhenUsed="0"/>
+    <w:lsdException w:name="Medium Grid 1 Accent 3" w:semiHidden="0" w:uiPriority="67" w:unhideWhenUsed="0"/>
+    <w:lsdException w:name="Medium Grid 2 Accent 3" w:semiHidden="0" w:uiPriority="68" w:unhideWhenUsed="0"/>
+    <w:lsdException w:name="Medium Grid 3 Accent 3" w:semiHidden="0" w:uiPriority="69" w:unhideWhenUsed="0"/>
+    <w:lsdException w:name="Dark List Accent 3" w:semiHidden="0" w:uiPriority="70" w:unhideWhenUsed="0"/>
+    <w:lsdException w:name="Colorful Shading Accent 3" w:semiHidden="0" w:uiPriority="71" w:unhideWhenUsed="0"/>
+    <w:lsdException w:name="Colorful List Accent 3" w:semiHidden="0" w:uiPriority="72" w:unhideWhenUsed="0"/>
+    <w:lsdException w:name="Colorful Grid Accent 3" w:semiHidden="0" w:uiPriority="73" w:unhideWhenUsed="0"/>
+    <w:lsdException w:name="Light Shading Accent 4" w:semiHidden="0" w:uiPriority="60" w:unhideWhenUsed="0"/>
+    <w:lsdException w:name="Light List Accent 4" w:semiHidden="0" w:uiPriority="61" w:unhideWhenUsed="0"/>
+    <w:lsdException w:name="Light Grid Accent 4" w:semiHidden="0" w:uiPriority="62" w:unhideWhenUsed="0"/>
+    <w:lsdException w:name="Medium Shading 1 Accent 4" w:semiHidden="0" w:uiPriority="63" w:unhideWhenUsed="0"/>
+    <w:lsdException w:name="Medium Shading 2 Accent 4" w:semiHidden="0" w:uiPriority="64" w:unhideWhenUsed="0"/>
+    <w:lsdException w:name="Medium List 1 Accent 4" w:semiHidden="0" w:uiPriority="65" w:unhideWhenUsed="0"/>
+    <w:lsdException w:name="Medium List 2 Accent 4" w:semiHidden="0" w:uiPriority="66" w:unhideWhenUsed="0"/>
+    <w:lsdException w:name="Medium Grid 1 Accent 4" w:semiHidden="0" w:uiPriority="67" w:unhideWhenUsed="0"/>
+    <w:lsdException w:name="Medium Grid 2 Accent 4" w:semiHidden="0" w:uiPriority="68" w:unhideWhenUsed="0"/>
+    <w:lsdException w:name="Medium Grid 3 Accent 4" w:semiHidden="0" w:uiPriority="69" w:unhideWhenUsed="0"/>
+    <w:lsdException w:name="Dark List Accent 4" w:semiHidden="0" w:uiPriority="70" w:unhideWhenUsed="0"/>
+    <w:lsdException w:name="Colorful Shading Accent 4" w:semiHidden="0" w:uiPriority="71" w:unhideWhenUsed="0"/>
+    <w:lsdException w:name="Colorful List Accent 4" w:semiHidden="0" w:uiPriority="72" w:unhideWhenUsed="0"/>
+    <w:lsdException w:name="Colorful Grid Accent 4" w:semiHidden="0" w:uiPriority="73" w:unhideWhenUsed="0"/>
+    <w:lsdException w:name="Light Shading Accent 5" w:semiHidden="0" w:uiPriority="60" w:unhideWhenUsed="0"/>
+    <w:lsdException w:name="Light List Accent 5" w:semiHidden="0" w:uiPriority="61" w:unhideWhenUsed="0"/>
+    <w:lsdException w:name="Light Grid Accent 5" w:semiHidden="0" w:uiPriority="62" w:unhideWhenUsed="0"/>
+    <w:lsdException w:name="Medium Shading 1 Accent 5" w:semiHidden="0" w:uiPriority="63" w:unhideWhenUsed="0"/>
+    <w:lsdException w:name="Medium Shading 2 Accent 5" w:semiHidden="0" w:uiPriority="64" w:unhideWhenUsed="0"/>
+    <w:lsdException w:name="Medium List 1 Accent 5" w:semiHidden="0" w:uiPriority="65" w:unhideWhenUsed="0"/>
+    <w:lsdException w:name="Medium List 2 Accent 5" w:semiHidden="0" w:uiPriority="66" w:unhideWhenUsed="0"/>
+    <w:lsdException w:name="Medium Grid 1 Accent 5" w:semiHidden="0" w:uiPriority="67" w:unhideWhenUsed="0"/>
+    <w:lsdException w:name="Medium Grid 2 Accent 5" w:semiHidden="0" w:uiPriority="68" w:unhideWhenUsed="0"/>
+    <w:lsdException w:name="Medium Grid 3 Accent 5" w:semiHidden="0" w:uiPriority="69" w:unhideWhenUsed="0"/>
+    <w:lsdException w:name="Dark List Accent 5" w:semiHidden="0" w:uiPriority="70" w:unhideWhenUsed="0"/>
+    <w:lsdException w:name="Colorful Shading Accent 5" w:semiHidden="0" w:uiPriority="71" w:unhideWhenUsed="0"/>
+    <w:lsdException w:name="Colorful List Accent 5" w:semiHidden="0" w:uiPriority="72" w:unhideWhenUsed="0"/>
+    <w:lsdException w:name="Colorful Grid Accent 5" w:semiHidden="0" w:uiPriority="73" w:unhideWhenUsed="0"/>
+    <w:lsdException w:name="Light Shading Accent 6" w:semiHidden="0" w:uiPriority="60" w:unhideWhenUsed="0"/>
+    <w:lsdException w:name="Light List Accent 6" w:semiHidden="0" w:uiPriority="61" w:unhideWhenUsed="0"/>
+    <w:lsdException w:name="Light Grid Accent 6" w:semiHidden="0" w:uiPriority="62" w:unhideWhenUsed="0"/>
+    <w:lsdException w:name="Medium Shading 1 Accent 6" w:semiHidden="0" w:uiPriority="63" w:unhideWhenUsed="0"/>
+    <w:lsdException w:name="Medium Shading 2 Accent 6" w:semiHidden="0" w:uiPriority="64" w:unhideWhenUsed="0"/>
+    <w:lsdException w:name="Medium List 1 Accent 6" w:semiHidden="0" w:uiPriority="65" w:unhideWhenUsed="0"/>
+    <w:lsdException w:name="Medium List 2 Accent 6" w:semiHidden="0" w:uiPriority="66" w:unhideWhenUsed="0"/>
+    <w:lsdException w:name="Medium Grid 1 Accent 6" w:semiHidden="0" w:uiPriority="67" w:unhideWhenUsed="0"/>
+    <w:lsdException w:name="Medium Grid 2 Accent 6" w:semiHidden="0" w:uiPriority="68" w:unhideWhenUsed="0"/>
+    <w:lsdException w:name="Medium Grid 3 Accent 6" w:semiHidden="0" w:uiPriority="69" w:unhideWhenUsed="0"/>
+    <w:lsdException w:name="Dark List Accent 6" w:semiHidden="0" w:uiPriority="70" w:unhideWhenUsed="0"/>
+    <w:lsdException w:name="Colorful Shading Accent 6" w:semiHidden="0" w:uiPriority="71" w:unhideWhenUsed="0"/>
+    <w:lsdException w:name="Colorful List Accent 6" w:semiHidden="0" w:uiPriority="72" w:unhideWhenUsed="0"/>
+    <w:lsdException w:name="Colorful Grid Accent 6" w:semiHidden="0" w:uiPriority="73" w:unhideWhenUsed="0"/>
+    <w:lsdException w:name="Subtle Emphasis" w:semiHidden="0" w:uiPriority="19" w:unhideWhenUsed="0" w:qFormat="1"/>
+    <w:lsdException w:name="Intense Emphasis" w:semiHidden="0" w:uiPriority="21" w:unhideWhenUsed="0" w:qFormat="1"/>
+    <w:lsdException w:name="Subtle Reference" w:semiHidden="0" w:uiPriority="31" w:unhideWhenUsed="0" w:qFormat="1"/>
+    <w:lsdException w:name="Intense Reference" w:semiHidden="0" w:uiPriority="32" w:unhideWhenUsed="0" w:qFormat="1"/>
+    <w:lsdException w:name="Book Title" w:semiHidden="0" w:uiPriority="33" w:unhideWhenUsed="0" w:qFormat="1"/>
+    <w:lsdException w:name="Bibliography" w:uiPriority="37"/>
+    <w:lsdException w:name="TOC Heading" w:uiPriority="39" w:qFormat="1"/>
   </w:latentStyles>
   <w:style w:type="paragraph" w:default="1" w:styleId="Normal">
     <w:name w:val="Normal"/>
     <w:qFormat/>
+    <w:rsid w:val="00AE6EC4"/>
   </w:style>
   <w:style w:type="character" w:default="1" w:styleId="DefaultParagraphFont">
     <w:name w:val="Default Paragraph Font"/>
@@ -9171,6 +9123,7 @@
     <w:uiPriority w:val="99"/>
     <w:semiHidden/>
     <w:unhideWhenUsed/>
+    <w:qFormat/>
     <w:tblPr>
       <w:tblInd w:w="0" w:type="dxa"/>
       <w:tblCellMar>
@@ -9196,6 +9149,7 @@
       <w:spacing w:after="0" w:line="240" w:lineRule="auto"/>
     </w:pPr>
     <w:tblPr>
+      <w:tblInd w:w="0" w:type="dxa"/>
       <w:tblBorders>
         <w:top w:val="single" w:sz="4" w:space="0" w:color="auto"/>
         <w:left w:val="single" w:sz="4" w:space="0" w:color="auto"/>
@@ -9204,6 +9158,12 @@
         <w:insideH w:val="single" w:sz="4" w:space="0" w:color="auto"/>
         <w:insideV w:val="single" w:sz="4" w:space="0" w:color="auto"/>
       </w:tblBorders>
+      <w:tblCellMar>
+        <w:top w:w="0" w:type="dxa"/>
+        <w:left w:w="108" w:type="dxa"/>
+        <w:bottom w:w="0" w:type="dxa"/>
+        <w:right w:w="108" w:type="dxa"/>
+      </w:tblCellMar>
     </w:tblPr>
   </w:style>
   <w:style w:type="paragraph" w:styleId="Header">
@@ -9370,7 +9330,7 @@
     </a:clrScheme>
     <a:fontScheme name="Office">
       <a:majorFont>
-        <a:latin typeface="Calibri Light" panose="020F0302020204030204"/>
+        <a:latin typeface="Calibri Light"/>
         <a:ea typeface=""/>
         <a:cs typeface=""/>
         <a:font script="Jpan" typeface="游ゴシック Light"/>
@@ -9422,7 +9382,7 @@
         <a:font script="Tfng" typeface="Ebrima"/>
       </a:majorFont>
       <a:minorFont>
-        <a:latin typeface="Calibri" panose="020F0502020204030204"/>
+        <a:latin typeface="Calibri"/>
         <a:ea typeface=""/>
         <a:cs typeface=""/>
         <a:font script="Jpan" typeface="游明朝"/>
@@ -9616,7 +9576,7 @@
   <a:extraClrSchemeLst/>
   <a:extLst>
     <a:ext uri="{05A4C25C-085E-4340-85A3-A5531E510DB2}">
-      <thm15:themeFamily xmlns:thm15="http://schemas.microsoft.com/office/thememl/2012/main" name="Office Theme" id="{62F939B6-93AF-4DB8-9C6B-D6C7DFDC589F}" vid="{4A3C46E8-61CC-4603-A589-7422A47A8E4A}"/>
+      <thm15:themeFamily xmlns:thm15="http://schemas.microsoft.com/office/thememl/2012/main" xmlns="" name="Office Theme" id="{62F939B6-93AF-4DB8-9C6B-D6C7DFDC589F}" vid="{4A3C46E8-61CC-4603-A589-7422A47A8E4A}"/>
     </a:ext>
   </a:extLst>
 </a:theme>
@@ -9627,7 +9587,7 @@
 </file>
 
 <file path=customXml/itemProps1.xml><?xml version="1.0" encoding="utf-8"?>
-<ds:datastoreItem xmlns:ds="http://schemas.openxmlformats.org/officeDocument/2006/customXml" ds:itemID="{0CA38AFF-5079-1B4D-B4D8-9A44AF01AC24}">
+<ds:datastoreItem xmlns:ds="http://schemas.openxmlformats.org/officeDocument/2006/customXml" ds:itemID="{42E26DBF-2D76-4CED-993C-4C0F4EADBF3D}">
   <ds:schemaRefs>
     <ds:schemaRef ds:uri="http://schemas.openxmlformats.org/officeDocument/2006/bibliography"/>
   </ds:schemaRefs>

</xml_diff>